<commit_message>
Updated documentation to include link to latest release
</commit_message>
<xml_diff>
--- a/documentation/STRÏMM User Guide.docx
+++ b/documentation/STRÏMM User Guide.docx
@@ -1489,7 +1489,15 @@
         <w:t>e</w:t>
       </w:r>
       <w:r>
-        <w:t>. This executable in turn calls the main jar file “mainModule”.</w:t>
+        <w:t>. This executable in turn calls the main jar file “</w:t>
+      </w:r>
+      <w:proofErr w:type="spellStart"/>
+      <w:r>
+        <w:t>mainModule</w:t>
+      </w:r>
+      <w:proofErr w:type="spellEnd"/>
+      <w:r>
+        <w:t>”.</w:t>
       </w:r>
     </w:p>
     <w:p>
@@ -1554,7 +1562,21 @@
         <w:rPr>
           <w:lang w:eastAsia="en-GB"/>
         </w:rPr>
-        <w:t>Microsoft Visual C++ redistributables 20</w:t>
+        <w:t xml:space="preserve">Microsoft Visual C++ </w:t>
+      </w:r>
+      <w:proofErr w:type="spellStart"/>
+      <w:r>
+        <w:rPr>
+          <w:lang w:eastAsia="en-GB"/>
+        </w:rPr>
+        <w:t>redistributables</w:t>
+      </w:r>
+      <w:proofErr w:type="spellEnd"/>
+      <w:r>
+        <w:rPr>
+          <w:lang w:eastAsia="en-GB"/>
+        </w:rPr>
+        <w:t xml:space="preserve"> 20</w:t>
       </w:r>
       <w:r>
         <w:rPr>
@@ -1677,17 +1699,25 @@
       <w:r>
         <w:t xml:space="preserve">Once the prerequisites above have been installed, download the latest release of STRÏMM </w:t>
       </w:r>
-      <w:r>
-        <w:rPr>
-          <w:b/>
-          <w:bCs/>
-          <w:color w:val="FF0000"/>
-          <w:u w:val="single"/>
-        </w:rPr>
-        <w:t>???URL???</w:t>
-      </w:r>
-      <w:r>
-        <w:t xml:space="preserve">. Unzip the files into a folder, and run STRÏMM </w:t>
+      <w:hyperlink r:id="rId10" w:history="1">
+        <w:r>
+          <w:rPr>
+            <w:rStyle w:val="Hyperlink"/>
+          </w:rPr>
+          <w:t>https://github.com/strimmcode/strimm/releases/tag/latest</w:t>
+        </w:r>
+      </w:hyperlink>
+      <w:r>
+        <w:t xml:space="preserve">. </w:t>
+      </w:r>
+      <w:r>
+        <w:t xml:space="preserve">Unzip the files into a </w:t>
+      </w:r>
+      <w:r>
+        <w:t>folder and</w:t>
+      </w:r>
+      <w:r>
+        <w:t xml:space="preserve"> run STRÏMM </w:t>
       </w:r>
       <w:r>
         <w:t xml:space="preserve">by double clicking on “Launch_STRIMM.exe”. You should see the STRÏMM logo appear, and the program </w:t>
@@ -1739,7 +1769,7 @@
                     <pic:cNvPicPr/>
                   </pic:nvPicPr>
                   <pic:blipFill>
-                    <a:blip r:embed="rId10">
+                    <a:blip r:embed="rId11">
                       <a:extLst>
                         <a:ext uri="{28A0092B-C50C-407E-A947-70E740481C1C}">
                           <a14:useLocalDpi xmlns:a14="http://schemas.microsoft.com/office/drawing/2010/main" val="0"/>
@@ -1796,7 +1826,7 @@
       <w:r>
         <w:t xml:space="preserve">. A full, detailed change log can be found by looking at the source repository commit history </w:t>
       </w:r>
-      <w:hyperlink r:id="rId11" w:history="1">
+      <w:hyperlink r:id="rId12" w:history="1">
         <w:r>
           <w:rPr>
             <w:rStyle w:val="Hyperlink"/>
@@ -1877,7 +1907,7 @@
       <w:r>
         <w:t>Fixed issue #17 (</w:t>
       </w:r>
-      <w:hyperlink r:id="rId12" w:history="1">
+      <w:hyperlink r:id="rId13" w:history="1">
         <w:r>
           <w:rPr>
             <w:rStyle w:val="Hyperlink"/>
@@ -1990,7 +2020,15 @@
         </w:rPr>
       </w:pPr>
       <w:r>
-        <w:t>Recompiled C++ projects (“Test” and “Launch_STRIMM”) with Visual Studio 2022</w:t>
+        <w:t>Recompiled C++ projects (“Test” and “</w:t>
+      </w:r>
+      <w:proofErr w:type="spellStart"/>
+      <w:r>
+        <w:t>Launch_STRIMM</w:t>
+      </w:r>
+      <w:proofErr w:type="spellEnd"/>
+      <w:r>
+        <w:t>”) with Visual Studio 2022</w:t>
       </w:r>
     </w:p>
     <w:p>
@@ -2047,7 +2085,7 @@
       <w:r>
         <w:t>Fixed issue #13 (</w:t>
       </w:r>
-      <w:hyperlink r:id="rId13" w:history="1">
+      <w:hyperlink r:id="rId14" w:history="1">
         <w:r>
           <w:rPr>
             <w:rStyle w:val="Hyperlink"/>
@@ -2073,7 +2111,7 @@
       <w:r>
         <w:t>Fixed issue #8 (</w:t>
       </w:r>
-      <w:hyperlink r:id="rId14" w:history="1">
+      <w:hyperlink r:id="rId15" w:history="1">
         <w:r>
           <w:rPr>
             <w:rStyle w:val="Hyperlink"/>
@@ -2110,7 +2148,15 @@
         </w:rPr>
       </w:pPr>
       <w:r>
-        <w:t>Added image splitting capabilities (ImageSplitterFlow)</w:t>
+        <w:t>Added image splitting capabilities (</w:t>
+      </w:r>
+      <w:proofErr w:type="spellStart"/>
+      <w:r>
+        <w:t>ImageSplitterFlow</w:t>
+      </w:r>
+      <w:proofErr w:type="spellEnd"/>
+      <w:r>
+        <w:t>)</w:t>
       </w:r>
     </w:p>
     <w:p>
@@ -2127,7 +2173,7 @@
       <w:r>
         <w:t>Fixed issue #7 (</w:t>
       </w:r>
-      <w:hyperlink r:id="rId15" w:history="1">
+      <w:hyperlink r:id="rId16" w:history="1">
         <w:r>
           <w:rPr>
             <w:rStyle w:val="Hyperlink"/>
@@ -2219,7 +2265,15 @@
         </w:numPr>
       </w:pPr>
       <w:r>
-        <w:t>Fixed issue with bRepeat flag not working if set to “false”</w:t>
+        <w:t xml:space="preserve">Fixed issue with </w:t>
+      </w:r>
+      <w:proofErr w:type="spellStart"/>
+      <w:r>
+        <w:t>bRepeat</w:t>
+      </w:r>
+      <w:proofErr w:type="spellEnd"/>
+      <w:r>
+        <w:t xml:space="preserve"> flag not working if set to “false”</w:t>
       </w:r>
       <w:r>
         <w:br w:type="page"/>
@@ -2247,19 +2301,40 @@
         <w:pStyle w:val="Heading2"/>
       </w:pPr>
       <w:bookmarkStart w:id="4" w:name="_Toc141710421"/>
-      <w:r>
-        <w:t>Akka Framework</w:t>
+      <w:proofErr w:type="spellStart"/>
+      <w:r>
+        <w:t>Akka</w:t>
+      </w:r>
+      <w:proofErr w:type="spellEnd"/>
+      <w:r>
+        <w:t xml:space="preserve"> Framework</w:t>
       </w:r>
       <w:bookmarkEnd w:id="4"/>
     </w:p>
     <w:p>
       <w:r>
-        <w:t xml:space="preserve">STRÏMM is designed to take data from multiple heterogeneous data sources, transform that data, and display and store it. To do this, acquisitions use a framework called Akka. The Akka framework </w:t>
+        <w:t xml:space="preserve">STRÏMM is designed to take data from multiple heterogeneous data sources, transform that data, and display and store it. To do this, acquisitions use a framework called </w:t>
+      </w:r>
+      <w:proofErr w:type="spellStart"/>
+      <w:r>
+        <w:t>Akka</w:t>
+      </w:r>
+      <w:proofErr w:type="spellEnd"/>
+      <w:r>
+        <w:t xml:space="preserve">. The </w:t>
+      </w:r>
+      <w:proofErr w:type="spellStart"/>
+      <w:r>
+        <w:t>Akka</w:t>
+      </w:r>
+      <w:proofErr w:type="spellEnd"/>
+      <w:r>
+        <w:t xml:space="preserve"> framework </w:t>
       </w:r>
       <w:r>
         <w:t>(</w:t>
       </w:r>
-      <w:hyperlink r:id="rId16" w:history="1">
+      <w:hyperlink r:id="rId17" w:history="1">
         <w:r>
           <w:rPr>
             <w:rStyle w:val="Hyperlink"/>
@@ -2346,7 +2421,7 @@
                     <pic:cNvPicPr/>
                   </pic:nvPicPr>
                   <pic:blipFill>
-                    <a:blip r:embed="rId17" cstate="print">
+                    <a:blip r:embed="rId18" cstate="print">
                       <a:extLst>
                         <a:ext uri="{28A0092B-C50C-407E-A947-70E740481C1C}">
                           <a14:useLocalDpi xmlns:a14="http://schemas.microsoft.com/office/drawing/2010/main" val="0"/>
@@ -2449,7 +2524,7 @@
       <w:r>
         <w:t xml:space="preserve">All nodes, inlets, and outlets must be connected to form a closed graph (see </w:t>
       </w:r>
-      <w:hyperlink r:id="rId18" w:history="1">
+      <w:hyperlink r:id="rId19" w:history="1">
         <w:r>
           <w:rPr>
             <w:rStyle w:val="Hyperlink"/>
@@ -2480,13 +2555,37 @@
         <w:t xml:space="preserve"> facilitate the </w:t>
       </w:r>
       <w:r>
-        <w:t>implementation of the Akka framework detailed above, STRÏMM uses a series of configuration files. These files are then loaded into STRÏMM where it will read them and run the necessary code. The main file will be a JSON file. JSON (JavaScript Object Notation) files can be read and edited like text files and provide a helpful formatting for specifying things. There will be several associated .cfg and .csv files, depending on the acquisition being run. Both these file types can be edited like text files also.</w:t>
+        <w:t xml:space="preserve">implementation of the </w:t>
+      </w:r>
+      <w:proofErr w:type="spellStart"/>
+      <w:r>
+        <w:t>Akka</w:t>
+      </w:r>
+      <w:proofErr w:type="spellEnd"/>
+      <w:r>
+        <w:t xml:space="preserve"> framework detailed above, STRÏMM uses a series of configuration files. These files are then loaded into STRÏMM where it will read them and run the necessary code. The main file will be a JSON file. JSON (JavaScript Object Notation) files can be read and edited like text files and provide a helpful formatting for specifying things. There will be several associated .</w:t>
+      </w:r>
+      <w:proofErr w:type="spellStart"/>
+      <w:r>
+        <w:t>cfg</w:t>
+      </w:r>
+      <w:proofErr w:type="spellEnd"/>
+      <w:r>
+        <w:t xml:space="preserve"> and .csv files, depending on the acquisition being run. Both these file types can be edited like text files also.</w:t>
       </w:r>
       <w:r>
         <w:t xml:space="preserve"> </w:t>
       </w:r>
       <w:r>
-        <w:t xml:space="preserve">With CFG files there are general CFG files, and MicroManager generated CFG files. </w:t>
+        <w:t xml:space="preserve">With CFG files there are general CFG files, and </w:t>
+      </w:r>
+      <w:proofErr w:type="spellStart"/>
+      <w:r>
+        <w:t>MicroManager</w:t>
+      </w:r>
+      <w:proofErr w:type="spellEnd"/>
+      <w:r>
+        <w:t xml:space="preserve"> generated CFG files. </w:t>
       </w:r>
       <w:r>
         <w:t>The figure below describes how the files are arranged. Note that only the JSON file needs to be selected in STRÏMM when running an acquisition.</w:t>
@@ -2513,7 +2612,7 @@
                     <pic:cNvPicPr/>
                   </pic:nvPicPr>
                   <pic:blipFill>
-                    <a:blip r:embed="rId19" cstate="print">
+                    <a:blip r:embed="rId20" cstate="print">
                       <a:extLst>
                         <a:ext uri="{28A0092B-C50C-407E-A947-70E740481C1C}">
                           <a14:useLocalDpi xmlns:a14="http://schemas.microsoft.com/office/drawing/2010/main" val="0"/>
@@ -2579,7 +2678,15 @@
         <w:t xml:space="preserve">NIDAQ </w:t>
       </w:r>
       <w:r>
-        <w:t xml:space="preserve">board that has an internal clock. To use NIDAQ board in STRÏMM a source of type NIDAQSourceMethod must be used (see section on acquisition methods). </w:t>
+        <w:t xml:space="preserve">board that has an internal clock. To use NIDAQ board in STRÏMM a source of type </w:t>
+      </w:r>
+      <w:proofErr w:type="spellStart"/>
+      <w:r>
+        <w:t>NIDAQSourceMethod</w:t>
+      </w:r>
+      <w:proofErr w:type="spellEnd"/>
+      <w:r>
+        <w:t xml:space="preserve"> must be used (see section on acquisition methods). </w:t>
       </w:r>
     </w:p>
     <w:p>
@@ -2593,7 +2700,15 @@
         <w:t xml:space="preserve">This is called a protocol. Currently protocols are run in an episodic mode with the NIDAQ board meaning all stimulation values must be provided prior to running. It will then run the episode and stop. If a repeat flag is true then it will repeat the episode again. </w:t>
       </w:r>
       <w:r>
-        <w:t xml:space="preserve">See NIDAQSourceMethod description for how </w:t>
+        <w:t xml:space="preserve">See </w:t>
+      </w:r>
+      <w:proofErr w:type="spellStart"/>
+      <w:r>
+        <w:t>NIDAQSourceMethod</w:t>
+      </w:r>
+      <w:proofErr w:type="spellEnd"/>
+      <w:r>
+        <w:t xml:space="preserve"> description for how </w:t>
       </w:r>
       <w:r>
         <w:t>the protocol CSV</w:t>
@@ -2626,14 +2741,46 @@
     </w:p>
     <w:p>
       <w:r>
-        <w:t>STRÏMM separates data into either image data or trace data, depending on the data source. This will determine the exact contents of the node groupings in the h5 file. Trace data will have a single dataset called “data” in a node called “traceData”. Image data will have a single dataset called “data” in a node called “traceData” that contains timing information, and image data will have one dataset per frame in a node called “imageData”. Note that many of the group nodes will have attributes containing various important pieces of metadata.</w:t>
-      </w:r>
-    </w:p>
-    <w:p>
-      <w:r>
-        <w:t>The easiest way to view data in a h5 file is to use download and use HDFView (</w:t>
-      </w:r>
-      <w:hyperlink r:id="rId20" w:anchor="download" w:history="1">
+        <w:t>STRÏMM separates data into either image data or trace data, depending on the data source. This will determine the exact contents of the node groupings in the h5 file. Trace data will have a single dataset called “data” in a node called “</w:t>
+      </w:r>
+      <w:proofErr w:type="spellStart"/>
+      <w:r>
+        <w:t>traceData</w:t>
+      </w:r>
+      <w:proofErr w:type="spellEnd"/>
+      <w:r>
+        <w:t>”. Image data will have a single dataset called “data” in a node called “</w:t>
+      </w:r>
+      <w:proofErr w:type="spellStart"/>
+      <w:r>
+        <w:t>traceData</w:t>
+      </w:r>
+      <w:proofErr w:type="spellEnd"/>
+      <w:r>
+        <w:t>” that contains timing information, and image data will have one dataset per frame in a node called “</w:t>
+      </w:r>
+      <w:proofErr w:type="spellStart"/>
+      <w:r>
+        <w:t>imageData</w:t>
+      </w:r>
+      <w:proofErr w:type="spellEnd"/>
+      <w:r>
+        <w:t>”. Note that many of the group nodes will have attributes containing various important pieces of metadata.</w:t>
+      </w:r>
+    </w:p>
+    <w:p>
+      <w:r>
+        <w:t xml:space="preserve">The easiest way to view data in a h5 file is to use download and use </w:t>
+      </w:r>
+      <w:proofErr w:type="spellStart"/>
+      <w:r>
+        <w:t>HDFView</w:t>
+      </w:r>
+      <w:proofErr w:type="spellEnd"/>
+      <w:r>
+        <w:t xml:space="preserve"> (</w:t>
+      </w:r>
+      <w:hyperlink r:id="rId21" w:anchor="download" w:history="1">
         <w:r>
           <w:rPr>
             <w:rStyle w:val="Hyperlink"/>
@@ -2760,7 +2907,7 @@
                     <pic:cNvPicPr/>
                   </pic:nvPicPr>
                   <pic:blipFill>
-                    <a:blip r:embed="rId21"/>
+                    <a:blip r:embed="rId22"/>
                     <a:stretch>
                       <a:fillRect/>
                     </a:stretch>
@@ -2815,7 +2962,7 @@
                     <pic:cNvPicPr/>
                   </pic:nvPicPr>
                   <pic:blipFill>
-                    <a:blip r:embed="rId22"/>
+                    <a:blip r:embed="rId23"/>
                     <a:stretch>
                       <a:fillRect/>
                     </a:stretch>
@@ -2841,7 +2988,7 @@
       <w:r>
         <w:t xml:space="preserve">in the main GUI. You can select and h5 file that is present in the main STRÏMM folder. Note – there is a known issue where image datasets initially do not appear when loaded, this feature is detailed at </w:t>
       </w:r>
-      <w:hyperlink r:id="rId23" w:history="1">
+      <w:hyperlink r:id="rId24" w:history="1">
         <w:r>
           <w:rPr>
             <w:rStyle w:val="Hyperlink"/>
@@ -2875,7 +3022,7 @@
                     <pic:cNvPicPr/>
                   </pic:nvPicPr>
                   <pic:blipFill>
-                    <a:blip r:embed="rId24"/>
+                    <a:blip r:embed="rId25"/>
                     <a:stretch>
                       <a:fillRect/>
                     </a:stretch>
@@ -2930,7 +3077,23 @@
     </w:p>
     <w:p>
       <w:r>
-        <w:t>Note – all CFG files that are not MicroManager generated CFG files follow a simple “property,value” format</w:t>
+        <w:t xml:space="preserve">Note – all CFG files that are not </w:t>
+      </w:r>
+      <w:proofErr w:type="spellStart"/>
+      <w:r>
+        <w:t>MicroManager</w:t>
+      </w:r>
+      <w:proofErr w:type="spellEnd"/>
+      <w:r>
+        <w:t xml:space="preserve"> generated CFG files follow a simple “</w:t>
+      </w:r>
+      <w:proofErr w:type="spellStart"/>
+      <w:r>
+        <w:t>property,value</w:t>
+      </w:r>
+      <w:proofErr w:type="spellEnd"/>
+      <w:r>
+        <w:t>” format</w:t>
       </w:r>
       <w:r>
         <w:t>.</w:t>
@@ -2950,13 +3113,23 @@
       <w:pPr>
         <w:pStyle w:val="Heading4"/>
       </w:pPr>
+      <w:proofErr w:type="spellStart"/>
       <w:r>
         <w:t>MMCameraSource</w:t>
       </w:r>
-    </w:p>
-    <w:p>
-      <w:r>
-        <w:t xml:space="preserve">The MMCameraSource is the method that should be used for any </w:t>
+      <w:proofErr w:type="spellEnd"/>
+    </w:p>
+    <w:p>
+      <w:r>
+        <w:t xml:space="preserve">The </w:t>
+      </w:r>
+      <w:proofErr w:type="spellStart"/>
+      <w:r>
+        <w:t>MMCameraSource</w:t>
+      </w:r>
+      <w:proofErr w:type="spellEnd"/>
+      <w:r>
+        <w:t xml:space="preserve"> is the method that should be used for any </w:t>
       </w:r>
       <w:r>
         <w:t>cameras.</w:t>
@@ -2967,8 +3140,53 @@
     </w:p>
     <w:p>
       <w:r>
-        <w:t>Output can go to: ImageSplitterFlow, ROIFlowMethod, EventMarkerFlow, HistogramFlow, SinkImageJDisplayMethod, SinkSaveMethod</w:t>
-      </w:r>
+        <w:t xml:space="preserve">Output can go to: </w:t>
+      </w:r>
+      <w:proofErr w:type="spellStart"/>
+      <w:r>
+        <w:t>ImageSplitterFlow</w:t>
+      </w:r>
+      <w:proofErr w:type="spellEnd"/>
+      <w:r>
+        <w:t xml:space="preserve">, </w:t>
+      </w:r>
+      <w:proofErr w:type="spellStart"/>
+      <w:r>
+        <w:t>ROIFlowMethod</w:t>
+      </w:r>
+      <w:proofErr w:type="spellEnd"/>
+      <w:r>
+        <w:t xml:space="preserve">, </w:t>
+      </w:r>
+      <w:proofErr w:type="spellStart"/>
+      <w:r>
+        <w:t>EventMarkerFlow</w:t>
+      </w:r>
+      <w:proofErr w:type="spellEnd"/>
+      <w:r>
+        <w:t xml:space="preserve">, </w:t>
+      </w:r>
+      <w:proofErr w:type="spellStart"/>
+      <w:r>
+        <w:t>HistogramFlow</w:t>
+      </w:r>
+      <w:proofErr w:type="spellEnd"/>
+      <w:r>
+        <w:t xml:space="preserve">, </w:t>
+      </w:r>
+      <w:proofErr w:type="spellStart"/>
+      <w:r>
+        <w:t>SinkImageJDisplayMethod</w:t>
+      </w:r>
+      <w:proofErr w:type="spellEnd"/>
+      <w:r>
+        <w:t xml:space="preserve">, </w:t>
+      </w:r>
+      <w:proofErr w:type="spellStart"/>
+      <w:r>
+        <w:t>SinkSaveMethod</w:t>
+      </w:r>
+      <w:proofErr w:type="spellEnd"/>
     </w:p>
     <w:p>
       <w:pPr>
@@ -3043,9 +3261,11 @@
             <w:tcW w:w="1555" w:type="dxa"/>
           </w:tcPr>
           <w:p>
+            <w:proofErr w:type="spellStart"/>
             <w:r>
               <w:t>sourceName</w:t>
             </w:r>
+            <w:proofErr w:type="spellEnd"/>
           </w:p>
         </w:tc>
         <w:tc>
@@ -3064,7 +3284,15 @@
           </w:tcPr>
           <w:p>
             <w:r>
-              <w:t>“lowResCamera”</w:t>
+              <w:t>“</w:t>
+            </w:r>
+            <w:proofErr w:type="spellStart"/>
+            <w:r>
+              <w:t>lowResCamera</w:t>
+            </w:r>
+            <w:proofErr w:type="spellEnd"/>
+            <w:r>
+              <w:t>”</w:t>
             </w:r>
           </w:p>
         </w:tc>
@@ -3085,9 +3313,11 @@
             <w:tcW w:w="1555" w:type="dxa"/>
           </w:tcPr>
           <w:p>
+            <w:proofErr w:type="spellStart"/>
             <w:r>
               <w:t>sourceType</w:t>
             </w:r>
+            <w:proofErr w:type="spellEnd"/>
           </w:p>
         </w:tc>
         <w:tc>
@@ -3106,7 +3336,15 @@
           </w:tcPr>
           <w:p>
             <w:r>
-              <w:t>“MMCameraSource”</w:t>
+              <w:t>“</w:t>
+            </w:r>
+            <w:proofErr w:type="spellStart"/>
+            <w:r>
+              <w:t>MMCameraSource</w:t>
+            </w:r>
+            <w:proofErr w:type="spellEnd"/>
+            <w:r>
+              <w:t>”</w:t>
             </w:r>
           </w:p>
         </w:tc>
@@ -3127,9 +3365,11 @@
             <w:tcW w:w="1555" w:type="dxa"/>
           </w:tcPr>
           <w:p>
+            <w:proofErr w:type="spellStart"/>
             <w:r>
               <w:t>sourceCfg</w:t>
             </w:r>
+            <w:proofErr w:type="spellEnd"/>
           </w:p>
         </w:tc>
         <w:tc>
@@ -3148,7 +3388,15 @@
           </w:tcPr>
           <w:p>
             <w:r>
-              <w:t>“lowResCameraConfig.cfg”</w:t>
+              <w:t>“</w:t>
+            </w:r>
+            <w:proofErr w:type="spellStart"/>
+            <w:r>
+              <w:t>lowResCameraConfig.cfg</w:t>
+            </w:r>
+            <w:proofErr w:type="spellEnd"/>
+            <w:r>
+              <w:t>”</w:t>
             </w:r>
           </w:p>
         </w:tc>
@@ -3169,9 +3417,11 @@
             <w:tcW w:w="1555" w:type="dxa"/>
           </w:tcPr>
           <w:p>
+            <w:proofErr w:type="spellStart"/>
             <w:r>
               <w:t>isTimeLapse</w:t>
             </w:r>
+            <w:proofErr w:type="spellEnd"/>
           </w:p>
         </w:tc>
         <w:tc>
@@ -3189,7 +3439,15 @@
               <w:t xml:space="preserve">tick (repeat) </w:t>
             </w:r>
             <w:r>
-              <w:t xml:space="preserve">at an interval (set by intervalMs) (True), or </w:t>
+              <w:t xml:space="preserve">at an interval (set by </w:t>
+            </w:r>
+            <w:proofErr w:type="spellStart"/>
+            <w:r>
+              <w:t>intervalMs</w:t>
+            </w:r>
+            <w:proofErr w:type="spellEnd"/>
+            <w:r>
+              <w:t xml:space="preserve">) (True), or </w:t>
             </w:r>
             <w:r>
               <w:t>as fast as possible (</w:t>
@@ -3235,9 +3493,11 @@
             <w:tcW w:w="1555" w:type="dxa"/>
           </w:tcPr>
           <w:p>
+            <w:proofErr w:type="spellStart"/>
             <w:r>
               <w:t>intervalMs</w:t>
             </w:r>
+            <w:proofErr w:type="spellEnd"/>
           </w:p>
         </w:tc>
         <w:tc>
@@ -3246,7 +3506,15 @@
           </w:tcPr>
           <w:p>
             <w:r>
-              <w:t>The interval, in milliseconds, by which the source method should tick (repeat). Used only when isTimeLapse is True.</w:t>
+              <w:t xml:space="preserve">The interval, in milliseconds, by which the source method should tick (repeat). Used only when </w:t>
+            </w:r>
+            <w:proofErr w:type="spellStart"/>
+            <w:r>
+              <w:t>isTimeLapse</w:t>
+            </w:r>
+            <w:proofErr w:type="spellEnd"/>
+            <w:r>
+              <w:t xml:space="preserve"> is True.</w:t>
             </w:r>
             <w:r>
               <w:t xml:space="preserve"> Note that often the device associated with the source e.g. a camera will dictate that actual interval.</w:t>
@@ -3361,9 +3629,11 @@
             <w:tcW w:w="2230" w:type="dxa"/>
           </w:tcPr>
           <w:p>
+            <w:proofErr w:type="spellStart"/>
             <w:r>
               <w:t>isImageSnapped</w:t>
             </w:r>
+            <w:proofErr w:type="spellEnd"/>
           </w:p>
         </w:tc>
         <w:tc>
@@ -3372,10 +3642,26 @@
           </w:tcPr>
           <w:p>
             <w:r>
-              <w:t xml:space="preserve">Tells STRÏMM to use the snap() method of the MMCore. </w:t>
-            </w:r>
-            <w:r>
-              <w:t>Can be True or False. If this is True, “isTriggered” must be False and vice versa. Note – the snap() method is slower than a triggered acquisition and is not recommended for high frame rates</w:t>
+              <w:t xml:space="preserve">Tells STRÏMM to use the snap() method of the </w:t>
+            </w:r>
+            <w:proofErr w:type="spellStart"/>
+            <w:r>
+              <w:t>MMCore</w:t>
+            </w:r>
+            <w:proofErr w:type="spellEnd"/>
+            <w:r>
+              <w:t xml:space="preserve">. </w:t>
+            </w:r>
+            <w:r>
+              <w:t>Can be True or False. If this is True, “</w:t>
+            </w:r>
+            <w:proofErr w:type="spellStart"/>
+            <w:r>
+              <w:t>isTriggered</w:t>
+            </w:r>
+            <w:proofErr w:type="spellEnd"/>
+            <w:r>
+              <w:t>” must be False and vice versa. Note – the snap() method is slower than a triggered acquisition and is not recommended for high frame rates</w:t>
             </w:r>
           </w:p>
         </w:tc>
@@ -3406,10 +3692,12 @@
             <w:tcW w:w="2230" w:type="dxa"/>
           </w:tcPr>
           <w:p>
+            <w:proofErr w:type="spellStart"/>
             <w:r>
               <w:lastRenderedPageBreak/>
               <w:t>isTriggered</w:t>
             </w:r>
+            <w:proofErr w:type="spellEnd"/>
           </w:p>
         </w:tc>
         <w:tc>
@@ -3418,7 +3706,23 @@
           </w:tcPr>
           <w:p>
             <w:r>
-              <w:t>Tells STRÏMM to run an acquisition using the MMCore. Can be True or False. If this is True, “isImageSnapped” must be False and vice versa.</w:t>
+              <w:t xml:space="preserve">Tells STRÏMM to run an acquisition using the </w:t>
+            </w:r>
+            <w:proofErr w:type="spellStart"/>
+            <w:r>
+              <w:t>MMCore</w:t>
+            </w:r>
+            <w:proofErr w:type="spellEnd"/>
+            <w:r>
+              <w:t>. Can be True or False. If this is True, “</w:t>
+            </w:r>
+            <w:proofErr w:type="spellStart"/>
+            <w:r>
+              <w:t>isImageSnapped</w:t>
+            </w:r>
+            <w:proofErr w:type="spellEnd"/>
+            <w:r>
+              <w:t>” must be False and vice versa.</w:t>
             </w:r>
             <w:r>
               <w:t xml:space="preserve"> Requires an additional CFG file (see below)</w:t>
@@ -3452,9 +3756,11 @@
             <w:tcW w:w="2230" w:type="dxa"/>
           </w:tcPr>
           <w:p>
+            <w:proofErr w:type="spellStart"/>
             <w:r>
               <w:t>exposureMs</w:t>
             </w:r>
+            <w:proofErr w:type="spellEnd"/>
           </w:p>
         </w:tc>
         <w:tc>
@@ -3494,9 +3800,11 @@
             <w:tcW w:w="2230" w:type="dxa"/>
           </w:tcPr>
           <w:p>
+            <w:proofErr w:type="spellStart"/>
             <w:r>
               <w:t>framesInCircularBuffer</w:t>
             </w:r>
+            <w:proofErr w:type="spellEnd"/>
           </w:p>
         </w:tc>
         <w:tc>
@@ -3505,7 +3813,15 @@
           </w:tcPr>
           <w:p>
             <w:r>
-              <w:t>How many frames should be in the MMCore’s circular buffer. Most use cases in STRÏMM will use -1 which translates to “as fast as the frames come”</w:t>
+              <w:t xml:space="preserve">How many frames should be in the </w:t>
+            </w:r>
+            <w:proofErr w:type="spellStart"/>
+            <w:r>
+              <w:t>MMCore’s</w:t>
+            </w:r>
+            <w:proofErr w:type="spellEnd"/>
+            <w:r>
+              <w:t xml:space="preserve"> circular buffer. Most use cases in STRÏMM will use -1 which translates to “as fast as the frames come”</w:t>
             </w:r>
           </w:p>
         </w:tc>
@@ -3536,9 +3852,11 @@
             <w:tcW w:w="2230" w:type="dxa"/>
           </w:tcPr>
           <w:p>
+            <w:proofErr w:type="spellStart"/>
             <w:r>
               <w:t>MMDeviceConfig</w:t>
             </w:r>
+            <w:proofErr w:type="spellEnd"/>
           </w:p>
         </w:tc>
         <w:tc>
@@ -3547,7 +3865,15 @@
           </w:tcPr>
           <w:p>
             <w:r>
-              <w:t>The name of the MicroManager generated CFG file</w:t>
+              <w:t xml:space="preserve">The name of the </w:t>
+            </w:r>
+            <w:proofErr w:type="spellStart"/>
+            <w:r>
+              <w:t>MicroManager</w:t>
+            </w:r>
+            <w:proofErr w:type="spellEnd"/>
+            <w:r>
+              <w:t xml:space="preserve"> generated CFG file</w:t>
             </w:r>
           </w:p>
         </w:tc>
@@ -3556,9 +3882,11 @@
             <w:tcW w:w="1740" w:type="dxa"/>
           </w:tcPr>
           <w:p>
+            <w:proofErr w:type="spellStart"/>
             <w:r>
               <w:t>PVCam.cfg</w:t>
             </w:r>
+            <w:proofErr w:type="spellEnd"/>
           </w:p>
         </w:tc>
         <w:tc>
@@ -3578,9 +3906,11 @@
             <w:tcW w:w="2230" w:type="dxa"/>
           </w:tcPr>
           <w:p>
+            <w:proofErr w:type="spellStart"/>
             <w:r>
               <w:t>pixelType</w:t>
             </w:r>
+            <w:proofErr w:type="spellEnd"/>
           </w:p>
         </w:tc>
         <w:tc>
@@ -3620,9 +3950,11 @@
             <w:tcW w:w="2230" w:type="dxa"/>
           </w:tcPr>
           <w:p>
+            <w:proofErr w:type="spellStart"/>
             <w:r>
               <w:t>numChannels</w:t>
             </w:r>
+            <w:proofErr w:type="spellEnd"/>
           </w:p>
         </w:tc>
         <w:tc>
@@ -3848,16 +4180,62 @@
         <w:rPr>
           <w:u w:val="single"/>
         </w:rPr>
-        <w:t>Additional CFG file if isTriggered=True and isImageSnapped=False</w:t>
-      </w:r>
-    </w:p>
-    <w:p>
-      <w:r>
-        <w:t>This additional CFG file must be named the same as the CFG file specified for MMDeviceConfig and must be placed in /DeviceAdapters/</w:t>
-      </w:r>
+        <w:t xml:space="preserve">Additional CFG file if </w:t>
+      </w:r>
+      <w:proofErr w:type="spellStart"/>
+      <w:r>
+        <w:rPr>
+          <w:u w:val="single"/>
+        </w:rPr>
+        <w:t>isTriggered</w:t>
+      </w:r>
+      <w:proofErr w:type="spellEnd"/>
+      <w:r>
+        <w:rPr>
+          <w:u w:val="single"/>
+        </w:rPr>
+        <w:t xml:space="preserve">=True and </w:t>
+      </w:r>
+      <w:proofErr w:type="spellStart"/>
+      <w:r>
+        <w:rPr>
+          <w:u w:val="single"/>
+        </w:rPr>
+        <w:t>isImageSnapped</w:t>
+      </w:r>
+      <w:proofErr w:type="spellEnd"/>
+      <w:r>
+        <w:rPr>
+          <w:u w:val="single"/>
+        </w:rPr>
+        <w:t>=False</w:t>
+      </w:r>
+    </w:p>
+    <w:p>
+      <w:r>
+        <w:t xml:space="preserve">This additional CFG file must be named the same as the CFG file specified for </w:t>
+      </w:r>
+      <w:proofErr w:type="spellStart"/>
+      <w:r>
+        <w:t>MMDeviceConfig</w:t>
+      </w:r>
+      <w:proofErr w:type="spellEnd"/>
+      <w:r>
+        <w:t xml:space="preserve"> and must be placed in /</w:t>
+      </w:r>
+      <w:proofErr w:type="spellStart"/>
+      <w:r>
+        <w:t>DeviceAdapters</w:t>
+      </w:r>
+      <w:proofErr w:type="spellEnd"/>
+      <w:r>
+        <w:t>/</w:t>
+      </w:r>
+      <w:proofErr w:type="spellStart"/>
       <w:r>
         <w:t>CameraMMConfigsTrigger</w:t>
       </w:r>
+      <w:proofErr w:type="spellEnd"/>
       <w:r>
         <w:t>/</w:t>
       </w:r>
@@ -3922,9 +4300,11 @@
             <w:tcW w:w="2230" w:type="dxa"/>
           </w:tcPr>
           <w:p>
+            <w:proofErr w:type="spellStart"/>
             <w:r>
               <w:t>TriggerMode</w:t>
             </w:r>
+            <w:proofErr w:type="spellEnd"/>
           </w:p>
         </w:tc>
         <w:tc>
@@ -3945,7 +4325,21 @@
               <w:rPr>
                 <w:u w:val="single"/>
               </w:rPr>
-              <w:t>These properties must use the same wording as they would if they were specified in MicroManager.</w:t>
+              <w:t xml:space="preserve">These properties must use the same wording as they would if they were specified in </w:t>
+            </w:r>
+            <w:proofErr w:type="spellStart"/>
+            <w:r>
+              <w:rPr>
+                <w:u w:val="single"/>
+              </w:rPr>
+              <w:t>MicroManager</w:t>
+            </w:r>
+            <w:proofErr w:type="spellEnd"/>
+            <w:r>
+              <w:rPr>
+                <w:u w:val="single"/>
+              </w:rPr>
+              <w:t>.</w:t>
             </w:r>
           </w:p>
         </w:tc>
@@ -3954,9 +4348,11 @@
             <w:tcW w:w="1740" w:type="dxa"/>
           </w:tcPr>
           <w:p>
+            <w:proofErr w:type="spellStart"/>
             <w:r>
               <w:t>EdgeTrigger</w:t>
             </w:r>
+            <w:proofErr w:type="spellEnd"/>
           </w:p>
         </w:tc>
         <w:tc>
@@ -3993,20 +4389,51 @@
       <w:pPr>
         <w:pStyle w:val="Heading4"/>
       </w:pPr>
+      <w:proofErr w:type="spellStart"/>
       <w:r>
         <w:lastRenderedPageBreak/>
         <w:t>NIDAQSourceMethod</w:t>
       </w:r>
-    </w:p>
-    <w:p>
-      <w:r>
-        <w:t>The NIDAQSourceMethod is the method that should be used when you want to use a NIDAQ board.</w:t>
-      </w:r>
-    </w:p>
-    <w:p>
-      <w:r>
-        <w:t>Output can go to: NIDAQBuffer_to_SignalBufferFlow, SinkTraceMethod, SinkSaveMethod</w:t>
-      </w:r>
+      <w:proofErr w:type="spellEnd"/>
+    </w:p>
+    <w:p>
+      <w:r>
+        <w:t xml:space="preserve">The </w:t>
+      </w:r>
+      <w:proofErr w:type="spellStart"/>
+      <w:r>
+        <w:t>NIDAQSourceMethod</w:t>
+      </w:r>
+      <w:proofErr w:type="spellEnd"/>
+      <w:r>
+        <w:t xml:space="preserve"> is the method that should be used when you want to use a NIDAQ board.</w:t>
+      </w:r>
+    </w:p>
+    <w:p>
+      <w:r>
+        <w:t xml:space="preserve">Output can go to: </w:t>
+      </w:r>
+      <w:proofErr w:type="spellStart"/>
+      <w:r>
+        <w:t>NIDAQBuffer_to_SignalBufferFlow</w:t>
+      </w:r>
+      <w:proofErr w:type="spellEnd"/>
+      <w:r>
+        <w:t xml:space="preserve">, </w:t>
+      </w:r>
+      <w:proofErr w:type="spellStart"/>
+      <w:r>
+        <w:t>SinkTraceMethod</w:t>
+      </w:r>
+      <w:proofErr w:type="spellEnd"/>
+      <w:r>
+        <w:t xml:space="preserve">, </w:t>
+      </w:r>
+      <w:proofErr w:type="spellStart"/>
+      <w:r>
+        <w:t>SinkSaveMethod</w:t>
+      </w:r>
+      <w:proofErr w:type="spellEnd"/>
     </w:p>
     <w:p>
       <w:pPr>
@@ -4030,7 +4457,21 @@
         <w:rPr>
           <w:u w:val="single"/>
         </w:rPr>
-        <w:t xml:space="preserve"> NIDAQBuffer_to_SignalBufferFlow </w:t>
+        <w:t xml:space="preserve"> </w:t>
+      </w:r>
+      <w:proofErr w:type="spellStart"/>
+      <w:r>
+        <w:rPr>
+          <w:u w:val="single"/>
+        </w:rPr>
+        <w:t>NIDAQBuffer_to_SignalBufferFlow</w:t>
+      </w:r>
+      <w:proofErr w:type="spellEnd"/>
+      <w:r>
+        <w:rPr>
+          <w:u w:val="single"/>
+        </w:rPr>
+        <w:t xml:space="preserve"> </w:t>
       </w:r>
       <w:r>
         <w:rPr>
@@ -4124,9 +4565,11 @@
             <w:tcW w:w="1555" w:type="dxa"/>
           </w:tcPr>
           <w:p>
+            <w:proofErr w:type="spellStart"/>
             <w:r>
               <w:t>sourceName</w:t>
             </w:r>
+            <w:proofErr w:type="spellEnd"/>
           </w:p>
         </w:tc>
         <w:tc>
@@ -4172,9 +4615,11 @@
             <w:tcW w:w="1555" w:type="dxa"/>
           </w:tcPr>
           <w:p>
+            <w:proofErr w:type="spellStart"/>
             <w:r>
               <w:t>sourceType</w:t>
             </w:r>
+            <w:proofErr w:type="spellEnd"/>
           </w:p>
         </w:tc>
         <w:tc>
@@ -4195,9 +4640,11 @@
             <w:r>
               <w:t>“</w:t>
             </w:r>
+            <w:proofErr w:type="spellStart"/>
             <w:r>
               <w:t>NIDAQSourceMethod</w:t>
             </w:r>
+            <w:proofErr w:type="spellEnd"/>
             <w:r>
               <w:t>”</w:t>
             </w:r>
@@ -4220,9 +4667,11 @@
             <w:tcW w:w="1555" w:type="dxa"/>
           </w:tcPr>
           <w:p>
+            <w:proofErr w:type="spellStart"/>
             <w:r>
               <w:t>sourceCfg</w:t>
             </w:r>
+            <w:proofErr w:type="spellEnd"/>
           </w:p>
         </w:tc>
         <w:tc>
@@ -4243,11 +4692,16 @@
             <w:r>
               <w:t>“</w:t>
             </w:r>
+            <w:proofErr w:type="spellStart"/>
             <w:r>
               <w:t>NIDAQSource</w:t>
             </w:r>
             <w:r>
-              <w:t>.cfg”</w:t>
+              <w:t>.cfg</w:t>
+            </w:r>
+            <w:proofErr w:type="spellEnd"/>
+            <w:r>
+              <w:t>”</w:t>
             </w:r>
           </w:p>
         </w:tc>
@@ -4350,9 +4804,11 @@
             <w:tcW w:w="1531" w:type="dxa"/>
           </w:tcPr>
           <w:p>
+            <w:proofErr w:type="spellStart"/>
             <w:r>
               <w:t>deviceID</w:t>
             </w:r>
+            <w:proofErr w:type="spellEnd"/>
           </w:p>
         </w:tc>
         <w:tc>
@@ -4392,9 +4848,11 @@
             <w:tcW w:w="1531" w:type="dxa"/>
           </w:tcPr>
           <w:p>
+            <w:proofErr w:type="spellStart"/>
             <w:r>
               <w:t>deviceName</w:t>
             </w:r>
+            <w:proofErr w:type="spellEnd"/>
           </w:p>
         </w:tc>
         <w:tc>
@@ -4437,9 +4895,11 @@
             <w:tcW w:w="1531" w:type="dxa"/>
           </w:tcPr>
           <w:p>
+            <w:proofErr w:type="spellStart"/>
             <w:r>
               <w:t>szCsv</w:t>
             </w:r>
+            <w:proofErr w:type="spellEnd"/>
           </w:p>
         </w:tc>
         <w:tc>
@@ -4485,9 +4945,11 @@
             <w:tcW w:w="1531" w:type="dxa"/>
           </w:tcPr>
           <w:p>
+            <w:proofErr w:type="spellStart"/>
             <w:r>
               <w:t>bCompound</w:t>
             </w:r>
+            <w:proofErr w:type="spellEnd"/>
           </w:p>
         </w:tc>
         <w:tc>
@@ -4536,9 +4998,11 @@
             <w:tcW w:w="1531" w:type="dxa"/>
           </w:tcPr>
           <w:p>
+            <w:proofErr w:type="spellStart"/>
             <w:r>
               <w:t>bRepeat</w:t>
             </w:r>
+            <w:proofErr w:type="spellEnd"/>
           </w:p>
         </w:tc>
         <w:tc>
@@ -4578,9 +5042,11 @@
             <w:tcW w:w="1531" w:type="dxa"/>
           </w:tcPr>
           <w:p>
+            <w:proofErr w:type="spellStart"/>
             <w:r>
               <w:t>bStartTrigger</w:t>
             </w:r>
+            <w:proofErr w:type="spellEnd"/>
           </w:p>
         </w:tc>
         <w:tc>
@@ -4589,7 +5055,15 @@
           </w:tcPr>
           <w:p>
             <w:r>
-              <w:t>Specifies whether a protocol uses a start trigger. Can be true or false. Is used in conjunction with bRisingEdge.</w:t>
+              <w:t xml:space="preserve">Specifies whether a protocol uses a start trigger. Can be true or false. Is used in conjunction with </w:t>
+            </w:r>
+            <w:proofErr w:type="spellStart"/>
+            <w:r>
+              <w:t>bRisingEdge</w:t>
+            </w:r>
+            <w:proofErr w:type="spellEnd"/>
+            <w:r>
+              <w:t>.</w:t>
             </w:r>
           </w:p>
         </w:tc>
@@ -4620,6 +5094,7 @@
             <w:tcW w:w="1531" w:type="dxa"/>
           </w:tcPr>
           <w:p>
+            <w:proofErr w:type="spellStart"/>
             <w:r>
               <w:t>bRisingE</w:t>
             </w:r>
@@ -4629,6 +5104,7 @@
             <w:r>
               <w:t>ge</w:t>
             </w:r>
+            <w:proofErr w:type="spellEnd"/>
           </w:p>
         </w:tc>
         <w:tc>
@@ -4678,9 +5154,11 @@
             <w:tcW w:w="1531" w:type="dxa"/>
           </w:tcPr>
           <w:p>
+            <w:proofErr w:type="spellStart"/>
             <w:r>
               <w:t>pFIx</w:t>
             </w:r>
+            <w:proofErr w:type="spellEnd"/>
           </w:p>
         </w:tc>
         <w:tc>
@@ -4725,9 +5203,11 @@
             <w:tcW w:w="1531" w:type="dxa"/>
           </w:tcPr>
           <w:p>
+            <w:proofErr w:type="spellStart"/>
             <w:r>
               <w:t>timeoutSec</w:t>
             </w:r>
+            <w:proofErr w:type="spellEnd"/>
           </w:p>
         </w:tc>
         <w:tc>
@@ -4772,9 +5252,11 @@
             <w:tcW w:w="1531" w:type="dxa"/>
           </w:tcPr>
           <w:p>
+            <w:proofErr w:type="spellStart"/>
             <w:r>
               <w:t>minV</w:t>
             </w:r>
+            <w:proofErr w:type="spellEnd"/>
           </w:p>
         </w:tc>
         <w:tc>
@@ -4814,9 +5296,11 @@
             <w:tcW w:w="1531" w:type="dxa"/>
           </w:tcPr>
           <w:p>
+            <w:proofErr w:type="spellStart"/>
             <w:r>
               <w:t>maxV</w:t>
             </w:r>
+            <w:proofErr w:type="spellEnd"/>
           </w:p>
         </w:tc>
         <w:tc>
@@ -4856,9 +5340,11 @@
             <w:tcW w:w="1531" w:type="dxa"/>
           </w:tcPr>
           <w:p>
+            <w:proofErr w:type="spellStart"/>
             <w:r>
               <w:t>timingMethod</w:t>
             </w:r>
+            <w:proofErr w:type="spellEnd"/>
           </w:p>
         </w:tc>
         <w:tc>
@@ -4872,7 +5358,15 @@
           </w:p>
           <w:p>
             <w:r>
-              <w:t>2=PC timing – the program will wait until it arrives at the stated time from the beginning of the program. Typically timingMethod 0 is mostly used.</w:t>
+              <w:t xml:space="preserve">2=PC timing – the program will wait until it arrives at the stated time from the beginning of the program. Typically </w:t>
+            </w:r>
+            <w:proofErr w:type="spellStart"/>
+            <w:r>
+              <w:t>timingMethod</w:t>
+            </w:r>
+            <w:proofErr w:type="spellEnd"/>
+            <w:r>
+              <w:t xml:space="preserve"> 0 is mostly used.</w:t>
             </w:r>
           </w:p>
         </w:tc>
@@ -5023,9 +5517,11 @@
             <w:tcW w:w="1696" w:type="dxa"/>
           </w:tcPr>
           <w:p>
+            <w:proofErr w:type="spellStart"/>
             <w:r>
               <w:t>numSamples</w:t>
             </w:r>
+            <w:proofErr w:type="spellEnd"/>
           </w:p>
         </w:tc>
         <w:tc>
@@ -5081,9 +5577,11 @@
             <w:tcW w:w="1696" w:type="dxa"/>
           </w:tcPr>
           <w:p>
+            <w:proofErr w:type="spellStart"/>
             <w:r>
               <w:t>sampFreq</w:t>
             </w:r>
+            <w:proofErr w:type="spellEnd"/>
           </w:p>
         </w:tc>
         <w:tc>
@@ -5136,9 +5634,11 @@
             <w:tcW w:w="1696" w:type="dxa"/>
           </w:tcPr>
           <w:p>
+            <w:proofErr w:type="spellStart"/>
             <w:r>
               <w:t>DIPort</w:t>
             </w:r>
+            <w:proofErr w:type="spellEnd"/>
           </w:p>
         </w:tc>
         <w:tc>
@@ -5191,9 +5691,11 @@
             <w:tcW w:w="1696" w:type="dxa"/>
           </w:tcPr>
           <w:p>
+            <w:proofErr w:type="spellStart"/>
             <w:r>
               <w:t>DOPort</w:t>
             </w:r>
+            <w:proofErr w:type="spellEnd"/>
           </w:p>
         </w:tc>
         <w:tc>
@@ -5278,8 +5780,13 @@
           </w:tcPr>
           <w:p>
             <w:r>
-              <w:t>A column of numbers. Number of rows=numSamples</w:t>
-            </w:r>
+              <w:t>A column of numbers. Number of rows=</w:t>
+            </w:r>
+            <w:proofErr w:type="spellStart"/>
+            <w:r>
+              <w:t>numSamples</w:t>
+            </w:r>
+            <w:proofErr w:type="spellEnd"/>
           </w:p>
         </w:tc>
         <w:tc>
@@ -5327,7 +5834,7 @@
                     <pic:cNvPicPr/>
                   </pic:nvPicPr>
                   <pic:blipFill>
-                    <a:blip r:embed="rId25"/>
+                    <a:blip r:embed="rId26"/>
                     <a:stretch>
                       <a:fillRect/>
                     </a:stretch>
@@ -5369,13 +5876,23 @@
       <w:pPr>
         <w:pStyle w:val="Heading4"/>
       </w:pPr>
+      <w:proofErr w:type="spellStart"/>
       <w:r>
         <w:t>HistogramFlow</w:t>
       </w:r>
-    </w:p>
-    <w:p>
-      <w:r>
-        <w:t xml:space="preserve">The HistogramFlow will take 1 or more image feeds and calculate a histogram based on pixel intensities. The histogram flow is designed to be </w:t>
+      <w:proofErr w:type="spellEnd"/>
+    </w:p>
+    <w:p>
+      <w:r>
+        <w:t xml:space="preserve">The </w:t>
+      </w:r>
+      <w:proofErr w:type="spellStart"/>
+      <w:r>
+        <w:t>HistogramFlow</w:t>
+      </w:r>
+      <w:proofErr w:type="spellEnd"/>
+      <w:r>
+        <w:t xml:space="preserve"> will take 1 or more image feeds and calculate a histogram based on pixel intensities. The histogram flow is designed to be </w:t>
       </w:r>
       <w:r>
         <w:t>agnostic</w:t>
@@ -5389,13 +5906,31 @@
     </w:p>
     <w:p>
       <w:r>
-        <w:t>Input can come from: MMCameraSource, ImageSplitterFlow</w:t>
-      </w:r>
-    </w:p>
-    <w:p>
-      <w:r>
-        <w:t>Output can go to: HistogramSink</w:t>
-      </w:r>
+        <w:t xml:space="preserve">Input can come from: </w:t>
+      </w:r>
+      <w:proofErr w:type="spellStart"/>
+      <w:r>
+        <w:t>MMCameraSource</w:t>
+      </w:r>
+      <w:proofErr w:type="spellEnd"/>
+      <w:r>
+        <w:t xml:space="preserve">, </w:t>
+      </w:r>
+      <w:proofErr w:type="spellStart"/>
+      <w:r>
+        <w:t>ImageSplitterFlow</w:t>
+      </w:r>
+      <w:proofErr w:type="spellEnd"/>
+    </w:p>
+    <w:p>
+      <w:r>
+        <w:t xml:space="preserve">Output can go to: </w:t>
+      </w:r>
+      <w:proofErr w:type="spellStart"/>
+      <w:r>
+        <w:t>HistogramSink</w:t>
+      </w:r>
+      <w:proofErr w:type="spellEnd"/>
     </w:p>
     <w:p>
       <w:pPr>
@@ -5470,9 +6005,11 @@
             <w:tcW w:w="1522" w:type="dxa"/>
           </w:tcPr>
           <w:p>
+            <w:proofErr w:type="spellStart"/>
             <w:r>
               <w:t>flowName</w:t>
             </w:r>
+            <w:proofErr w:type="spellEnd"/>
           </w:p>
         </w:tc>
         <w:tc>
@@ -5491,7 +6028,15 @@
           </w:tcPr>
           <w:p>
             <w:r>
-              <w:t>“histogramFlow”</w:t>
+              <w:t>“</w:t>
+            </w:r>
+            <w:proofErr w:type="spellStart"/>
+            <w:r>
+              <w:t>histogramFlow</w:t>
+            </w:r>
+            <w:proofErr w:type="spellEnd"/>
+            <w:r>
+              <w:t>”</w:t>
             </w:r>
           </w:p>
         </w:tc>
@@ -5512,9 +6057,11 @@
             <w:tcW w:w="1522" w:type="dxa"/>
           </w:tcPr>
           <w:p>
+            <w:proofErr w:type="spellStart"/>
             <w:r>
               <w:t>flowType</w:t>
             </w:r>
+            <w:proofErr w:type="spellEnd"/>
           </w:p>
         </w:tc>
         <w:tc>
@@ -5539,7 +6086,15 @@
           </w:tcPr>
           <w:p>
             <w:r>
-              <w:t>“HistogramFlow”</w:t>
+              <w:t>“</w:t>
+            </w:r>
+            <w:proofErr w:type="spellStart"/>
+            <w:r>
+              <w:t>HistogramFlow</w:t>
+            </w:r>
+            <w:proofErr w:type="spellEnd"/>
+            <w:r>
+              <w:t>”</w:t>
             </w:r>
           </w:p>
         </w:tc>
@@ -5560,9 +6115,11 @@
             <w:tcW w:w="1522" w:type="dxa"/>
           </w:tcPr>
           <w:p>
+            <w:proofErr w:type="spellStart"/>
             <w:r>
               <w:t>inputNames</w:t>
             </w:r>
+            <w:proofErr w:type="spellEnd"/>
           </w:p>
         </w:tc>
         <w:tc>
@@ -5581,12 +6138,28 @@
           </w:tcPr>
           <w:p>
             <w:r>
-              <w:t>“lowResCamera”,</w:t>
-            </w:r>
-          </w:p>
-          <w:p>
-            <w:r>
-              <w:t>“highResCamera”</w:t>
+              <w:t>“</w:t>
+            </w:r>
+            <w:proofErr w:type="spellStart"/>
+            <w:r>
+              <w:t>lowResCamera</w:t>
+            </w:r>
+            <w:proofErr w:type="spellEnd"/>
+            <w:r>
+              <w:t>”,</w:t>
+            </w:r>
+          </w:p>
+          <w:p>
+            <w:r>
+              <w:t>“</w:t>
+            </w:r>
+            <w:proofErr w:type="spellStart"/>
+            <w:r>
+              <w:t>highResCamera</w:t>
+            </w:r>
+            <w:proofErr w:type="spellEnd"/>
+            <w:r>
+              <w:t>”</w:t>
             </w:r>
           </w:p>
         </w:tc>
@@ -5612,18 +6185,22 @@
       <w:pPr>
         <w:pStyle w:val="Heading4"/>
       </w:pPr>
+      <w:proofErr w:type="spellStart"/>
       <w:r>
         <w:lastRenderedPageBreak/>
         <w:t>ImageSplitterFlow</w:t>
       </w:r>
+      <w:proofErr w:type="spellEnd"/>
     </w:p>
     <w:p>
       <w:r>
         <w:t xml:space="preserve">The </w:t>
       </w:r>
+      <w:proofErr w:type="spellStart"/>
       <w:r>
         <w:t>ImageSplitterFlow</w:t>
       </w:r>
+      <w:proofErr w:type="spellEnd"/>
       <w:r>
         <w:t xml:space="preserve"> will take 1 image feed and </w:t>
       </w:r>
@@ -5636,6 +6213,7 @@
       <w:r>
         <w:t xml:space="preserve">These coordinates will be a start position – </w:t>
       </w:r>
+      <w:proofErr w:type="spellStart"/>
       <w:r>
         <w:rPr>
           <w:i/>
@@ -5653,6 +6231,7 @@
         </w:rPr>
         <w:t>y</w:t>
       </w:r>
+      <w:proofErr w:type="spellEnd"/>
       <w:r>
         <w:t xml:space="preserve"> and a width </w:t>
       </w:r>
@@ -5688,7 +6267,15 @@
         <w:t xml:space="preserve"> </w:t>
       </w:r>
       <w:r>
-        <w:t xml:space="preserve">the x,y,w,h coordinates are </w:t>
+        <w:t xml:space="preserve">the </w:t>
+      </w:r>
+      <w:proofErr w:type="spellStart"/>
+      <w:r>
+        <w:t>x,y,w,h</w:t>
+      </w:r>
+      <w:proofErr w:type="spellEnd"/>
+      <w:r>
+        <w:t xml:space="preserve"> coordinates are </w:t>
       </w:r>
       <w:r>
         <w:rPr>
@@ -5700,6 +6287,7 @@
       <w:r>
         <w:t xml:space="preserve"> to the incoming image. For example if the maximum image size on the camera is 3200px x 3200px, but the source provides an image 512px x 512px, then the </w:t>
       </w:r>
+      <w:proofErr w:type="spellStart"/>
       <w:r>
         <w:rPr>
           <w:i/>
@@ -5717,22 +6305,86 @@
         </w:rPr>
         <w:t>h</w:t>
       </w:r>
-      <w:r>
-        <w:t xml:space="preserve"> coordinates in the ImageSplitterFlow cannot exceed 512 and 512.</w:t>
-      </w:r>
-    </w:p>
-    <w:p>
-      <w:r>
-        <w:t>Input can come from: MMCameraSource, ImageSplitterFlow</w:t>
-      </w:r>
+      <w:proofErr w:type="spellEnd"/>
+      <w:r>
+        <w:t xml:space="preserve"> coordinates in the </w:t>
+      </w:r>
+      <w:proofErr w:type="spellStart"/>
+      <w:r>
+        <w:t>ImageSplitterFlow</w:t>
+      </w:r>
+      <w:proofErr w:type="spellEnd"/>
+      <w:r>
+        <w:t xml:space="preserve"> cannot exceed 512 and 512.</w:t>
+      </w:r>
+    </w:p>
+    <w:p>
+      <w:r>
+        <w:t xml:space="preserve">Input can come from: </w:t>
+      </w:r>
+      <w:proofErr w:type="spellStart"/>
+      <w:r>
+        <w:t>MMCameraSource</w:t>
+      </w:r>
+      <w:proofErr w:type="spellEnd"/>
+      <w:r>
+        <w:t xml:space="preserve">, </w:t>
+      </w:r>
+      <w:proofErr w:type="spellStart"/>
+      <w:r>
+        <w:t>ImageSplitterFlow</w:t>
+      </w:r>
+      <w:proofErr w:type="spellEnd"/>
     </w:p>
     <w:p>
       <w:r>
         <w:t xml:space="preserve">Output can go to: </w:t>
       </w:r>
-      <w:r>
-        <w:t>ImageSplitterFlow, ROIFlowMethod, EventMarkerFlow, HistogramFlow, SinkImageJDisplayMethod, SinkSaveMethod</w:t>
-      </w:r>
+      <w:proofErr w:type="spellStart"/>
+      <w:r>
+        <w:t>ImageSplitterFlow</w:t>
+      </w:r>
+      <w:proofErr w:type="spellEnd"/>
+      <w:r>
+        <w:t xml:space="preserve">, </w:t>
+      </w:r>
+      <w:proofErr w:type="spellStart"/>
+      <w:r>
+        <w:t>ROIFlowMethod</w:t>
+      </w:r>
+      <w:proofErr w:type="spellEnd"/>
+      <w:r>
+        <w:t xml:space="preserve">, </w:t>
+      </w:r>
+      <w:proofErr w:type="spellStart"/>
+      <w:r>
+        <w:t>EventMarkerFlow</w:t>
+      </w:r>
+      <w:proofErr w:type="spellEnd"/>
+      <w:r>
+        <w:t xml:space="preserve">, </w:t>
+      </w:r>
+      <w:proofErr w:type="spellStart"/>
+      <w:r>
+        <w:t>HistogramFlow</w:t>
+      </w:r>
+      <w:proofErr w:type="spellEnd"/>
+      <w:r>
+        <w:t xml:space="preserve">, </w:t>
+      </w:r>
+      <w:proofErr w:type="spellStart"/>
+      <w:r>
+        <w:t>SinkImageJDisplayMethod</w:t>
+      </w:r>
+      <w:proofErr w:type="spellEnd"/>
+      <w:r>
+        <w:t xml:space="preserve">, </w:t>
+      </w:r>
+      <w:proofErr w:type="spellStart"/>
+      <w:r>
+        <w:t>SinkSaveMethod</w:t>
+      </w:r>
+      <w:proofErr w:type="spellEnd"/>
     </w:p>
     <w:p>
       <w:pPr>
@@ -5807,9 +6459,11 @@
             <w:tcW w:w="1522" w:type="dxa"/>
           </w:tcPr>
           <w:p>
+            <w:proofErr w:type="spellStart"/>
             <w:r>
               <w:t>flowName</w:t>
             </w:r>
+            <w:proofErr w:type="spellEnd"/>
           </w:p>
         </w:tc>
         <w:tc>
@@ -5828,7 +6482,15 @@
           </w:tcPr>
           <w:p>
             <w:r>
-              <w:t>“lowResCamSplitLeft”</w:t>
+              <w:t>“</w:t>
+            </w:r>
+            <w:proofErr w:type="spellStart"/>
+            <w:r>
+              <w:t>lowResCamSplitLeft</w:t>
+            </w:r>
+            <w:proofErr w:type="spellEnd"/>
+            <w:r>
+              <w:t>”</w:t>
             </w:r>
           </w:p>
         </w:tc>
@@ -5849,9 +6511,11 @@
             <w:tcW w:w="1522" w:type="dxa"/>
           </w:tcPr>
           <w:p>
+            <w:proofErr w:type="spellStart"/>
             <w:r>
               <w:t>flowType</w:t>
             </w:r>
+            <w:proofErr w:type="spellEnd"/>
           </w:p>
         </w:tc>
         <w:tc>
@@ -5876,7 +6540,15 @@
           </w:tcPr>
           <w:p>
             <w:r>
-              <w:t>“ImageSplitterFlow”</w:t>
+              <w:t>“</w:t>
+            </w:r>
+            <w:proofErr w:type="spellStart"/>
+            <w:r>
+              <w:t>ImageSplitterFlow</w:t>
+            </w:r>
+            <w:proofErr w:type="spellEnd"/>
+            <w:r>
+              <w:t>”</w:t>
             </w:r>
           </w:p>
         </w:tc>
@@ -5897,9 +6569,11 @@
             <w:tcW w:w="1522" w:type="dxa"/>
           </w:tcPr>
           <w:p>
+            <w:proofErr w:type="spellStart"/>
             <w:r>
               <w:t>inputNames</w:t>
             </w:r>
+            <w:proofErr w:type="spellEnd"/>
           </w:p>
         </w:tc>
         <w:tc>
@@ -5930,7 +6604,15 @@
           </w:tcPr>
           <w:p>
             <w:r>
-              <w:t>“lowResCamera”</w:t>
+              <w:t>“</w:t>
+            </w:r>
+            <w:proofErr w:type="spellStart"/>
+            <w:r>
+              <w:t>lowResCamera</w:t>
+            </w:r>
+            <w:proofErr w:type="spellEnd"/>
+            <w:r>
+              <w:t>”</w:t>
             </w:r>
           </w:p>
         </w:tc>
@@ -5951,9 +6633,11 @@
             <w:tcW w:w="1522" w:type="dxa"/>
           </w:tcPr>
           <w:p>
+            <w:proofErr w:type="spellStart"/>
             <w:r>
               <w:t>splitCoordinates</w:t>
             </w:r>
+            <w:proofErr w:type="spellEnd"/>
           </w:p>
         </w:tc>
         <w:tc>
@@ -6033,14 +6717,24 @@
       <w:pPr>
         <w:pStyle w:val="Heading4"/>
       </w:pPr>
+      <w:proofErr w:type="spellStart"/>
       <w:r>
         <w:lastRenderedPageBreak/>
         <w:t>ROIFlowMethod</w:t>
       </w:r>
-    </w:p>
-    <w:p>
-      <w:r>
-        <w:t>The ROIFlowMethod will take an image and calculate the values or one or more ROI</w:t>
+      <w:proofErr w:type="spellEnd"/>
+    </w:p>
+    <w:p>
+      <w:r>
+        <w:t xml:space="preserve">The </w:t>
+      </w:r>
+      <w:proofErr w:type="spellStart"/>
+      <w:r>
+        <w:t>ROIFlowMethod</w:t>
+      </w:r>
+      <w:proofErr w:type="spellEnd"/>
+      <w:r>
+        <w:t xml:space="preserve"> will take an image and calculate the values or one or more ROI</w:t>
       </w:r>
       <w:r>
         <w:t>s</w:t>
@@ -6048,14 +6742,33 @@
       <w:r>
         <w:t xml:space="preserve"> on the image. The ROIs will be specified on the associated </w:t>
       </w:r>
-      <w:r>
-        <w:t xml:space="preserve">SinkImageJDisplayMethod. </w:t>
+      <w:proofErr w:type="spellStart"/>
+      <w:r>
+        <w:t>SinkImageJDisplayMethod</w:t>
+      </w:r>
+      <w:proofErr w:type="spellEnd"/>
+      <w:r>
+        <w:t xml:space="preserve">. </w:t>
       </w:r>
       <w:r>
         <w:rPr>
           <w:u w:val="single"/>
         </w:rPr>
-        <w:t>The associated SinkImageJDisplayMethod must be specified in an additional config file for ROIs to be calculated and shown</w:t>
+        <w:t xml:space="preserve">The associated </w:t>
+      </w:r>
+      <w:proofErr w:type="spellStart"/>
+      <w:r>
+        <w:rPr>
+          <w:u w:val="single"/>
+        </w:rPr>
+        <w:t>SinkImageJDisplayMethod</w:t>
+      </w:r>
+      <w:proofErr w:type="spellEnd"/>
+      <w:r>
+        <w:rPr>
+          <w:u w:val="single"/>
+        </w:rPr>
+        <w:t xml:space="preserve"> must be specified in an additional config file for ROIs to be calculated and shown</w:t>
       </w:r>
       <w:r>
         <w:t xml:space="preserve">. </w:t>
@@ -6072,19 +6785,47 @@
     </w:p>
     <w:p>
       <w:r>
-        <w:t>Input can come from: MMCameraSource, ImageSplitterFlow</w:t>
-      </w:r>
-    </w:p>
-    <w:p>
-      <w:r>
-        <w:t xml:space="preserve">Output can go to: EventMarkerFlow, </w:t>
-      </w:r>
+        <w:t xml:space="preserve">Input can come from: </w:t>
+      </w:r>
+      <w:proofErr w:type="spellStart"/>
+      <w:r>
+        <w:t>MMCameraSource</w:t>
+      </w:r>
+      <w:proofErr w:type="spellEnd"/>
+      <w:r>
+        <w:t xml:space="preserve">, </w:t>
+      </w:r>
+      <w:proofErr w:type="spellStart"/>
+      <w:r>
+        <w:t>ImageSplitterFlow</w:t>
+      </w:r>
+      <w:proofErr w:type="spellEnd"/>
+    </w:p>
+    <w:p>
+      <w:r>
+        <w:t xml:space="preserve">Output can go to: </w:t>
+      </w:r>
+      <w:proofErr w:type="spellStart"/>
+      <w:r>
+        <w:t>EventMarkerFlow</w:t>
+      </w:r>
+      <w:proofErr w:type="spellEnd"/>
+      <w:r>
+        <w:t xml:space="preserve">, </w:t>
+      </w:r>
+      <w:proofErr w:type="spellStart"/>
       <w:r>
         <w:t>SinkTraceMethod</w:t>
       </w:r>
-      <w:r>
-        <w:t>, SinkSaveMethod</w:t>
-      </w:r>
+      <w:proofErr w:type="spellEnd"/>
+      <w:r>
+        <w:t xml:space="preserve">, </w:t>
+      </w:r>
+      <w:proofErr w:type="spellStart"/>
+      <w:r>
+        <w:t>SinkSaveMethod</w:t>
+      </w:r>
+      <w:proofErr w:type="spellEnd"/>
     </w:p>
     <w:p>
       <w:pPr>
@@ -6159,9 +6900,11 @@
             <w:tcW w:w="1522" w:type="dxa"/>
           </w:tcPr>
           <w:p>
+            <w:proofErr w:type="spellStart"/>
             <w:r>
               <w:t>flowName</w:t>
             </w:r>
+            <w:proofErr w:type="spellEnd"/>
           </w:p>
         </w:tc>
         <w:tc>
@@ -6180,11 +6923,16 @@
           </w:tcPr>
           <w:p>
             <w:r>
-              <w:t>“lowResCam</w:t>
+              <w:t>“</w:t>
+            </w:r>
+            <w:proofErr w:type="spellStart"/>
+            <w:r>
+              <w:t>lowResCam</w:t>
             </w:r>
             <w:r>
               <w:t>ROIFlow</w:t>
             </w:r>
+            <w:proofErr w:type="spellEnd"/>
             <w:r>
               <w:t>”</w:t>
             </w:r>
@@ -6207,9 +6955,11 @@
             <w:tcW w:w="1522" w:type="dxa"/>
           </w:tcPr>
           <w:p>
+            <w:proofErr w:type="spellStart"/>
             <w:r>
               <w:t>flowType</w:t>
             </w:r>
+            <w:proofErr w:type="spellEnd"/>
           </w:p>
         </w:tc>
         <w:tc>
@@ -6230,9 +6980,11 @@
             <w:r>
               <w:t>“</w:t>
             </w:r>
+            <w:proofErr w:type="spellStart"/>
             <w:r>
               <w:t>ROIFlowMethod</w:t>
             </w:r>
+            <w:proofErr w:type="spellEnd"/>
             <w:r>
               <w:t>”</w:t>
             </w:r>
@@ -6255,9 +7007,11 @@
             <w:tcW w:w="1522" w:type="dxa"/>
           </w:tcPr>
           <w:p>
+            <w:proofErr w:type="spellStart"/>
             <w:r>
               <w:t>flowCfg</w:t>
             </w:r>
+            <w:proofErr w:type="spellEnd"/>
           </w:p>
         </w:tc>
         <w:tc>
@@ -6276,7 +7030,15 @@
           </w:tcPr>
           <w:p>
             <w:r>
-              <w:t>“lowResROIFlow.cfg”</w:t>
+              <w:t>“</w:t>
+            </w:r>
+            <w:proofErr w:type="spellStart"/>
+            <w:r>
+              <w:t>lowResROIFlow.cfg</w:t>
+            </w:r>
+            <w:proofErr w:type="spellEnd"/>
+            <w:r>
+              <w:t>”</w:t>
             </w:r>
           </w:p>
         </w:tc>
@@ -6297,9 +7059,11 @@
             <w:tcW w:w="1522" w:type="dxa"/>
           </w:tcPr>
           <w:p>
+            <w:proofErr w:type="spellStart"/>
             <w:r>
               <w:t>inputNames</w:t>
             </w:r>
+            <w:proofErr w:type="spellEnd"/>
           </w:p>
         </w:tc>
         <w:tc>
@@ -6324,7 +7088,15 @@
           </w:tcPr>
           <w:p>
             <w:r>
-              <w:t>“lowResCamera”</w:t>
+              <w:t>“</w:t>
+            </w:r>
+            <w:proofErr w:type="spellStart"/>
+            <w:r>
+              <w:t>lowResCamera</w:t>
+            </w:r>
+            <w:proofErr w:type="spellEnd"/>
+            <w:r>
+              <w:t>”</w:t>
             </w:r>
           </w:p>
         </w:tc>
@@ -6427,9 +7199,11 @@
             <w:tcW w:w="1838" w:type="dxa"/>
           </w:tcPr>
           <w:p>
+            <w:proofErr w:type="spellStart"/>
             <w:r>
               <w:t>ImageJSinkName</w:t>
             </w:r>
+            <w:proofErr w:type="spellEnd"/>
           </w:p>
         </w:tc>
         <w:tc>
@@ -6458,7 +7232,15 @@
           </w:tcPr>
           <w:p>
             <w:r>
-              <w:t>“lowResCamDisplay”</w:t>
+              <w:t>“</w:t>
+            </w:r>
+            <w:proofErr w:type="spellStart"/>
+            <w:r>
+              <w:t>lowResCamDisplay</w:t>
+            </w:r>
+            <w:proofErr w:type="spellEnd"/>
+            <w:r>
+              <w:t>”</w:t>
             </w:r>
           </w:p>
         </w:tc>
@@ -6484,14 +7266,24 @@
       <w:pPr>
         <w:pStyle w:val="Heading4"/>
       </w:pPr>
+      <w:proofErr w:type="spellStart"/>
       <w:r>
         <w:lastRenderedPageBreak/>
         <w:t>NIDAQBuffer_to_SignalBufferFlow</w:t>
       </w:r>
-    </w:p>
-    <w:p>
-      <w:r>
-        <w:t>This method will allow the input and output data of the NIDAQ board to flow through the Akka stream so it can be displayed and/or stored.</w:t>
+      <w:proofErr w:type="spellEnd"/>
+    </w:p>
+    <w:p>
+      <w:r>
+        <w:t xml:space="preserve">This method will allow the input and output data of the NIDAQ board to flow through the </w:t>
+      </w:r>
+      <w:proofErr w:type="spellStart"/>
+      <w:r>
+        <w:t>Akka</w:t>
+      </w:r>
+      <w:proofErr w:type="spellEnd"/>
+      <w:r>
+        <w:t xml:space="preserve"> stream so it can be displayed and/or stored.</w:t>
       </w:r>
       <w:r>
         <w:t xml:space="preserve"> Must be used before displaying or storing data from NIDAQ board.</w:t>
@@ -6499,13 +7291,31 @@
     </w:p>
     <w:p>
       <w:r>
-        <w:t>Input can come from: NIDAQSourceMethod</w:t>
-      </w:r>
-    </w:p>
-    <w:p>
-      <w:r>
-        <w:t>Output can go to: SinkTraceMethod, SinkSaveMethod</w:t>
-      </w:r>
+        <w:t xml:space="preserve">Input can come from: </w:t>
+      </w:r>
+      <w:proofErr w:type="spellStart"/>
+      <w:r>
+        <w:t>NIDAQSourceMethod</w:t>
+      </w:r>
+      <w:proofErr w:type="spellEnd"/>
+    </w:p>
+    <w:p>
+      <w:r>
+        <w:t xml:space="preserve">Output can go to: </w:t>
+      </w:r>
+      <w:proofErr w:type="spellStart"/>
+      <w:r>
+        <w:t>SinkTraceMethod</w:t>
+      </w:r>
+      <w:proofErr w:type="spellEnd"/>
+      <w:r>
+        <w:t xml:space="preserve">, </w:t>
+      </w:r>
+      <w:proofErr w:type="spellStart"/>
+      <w:r>
+        <w:t>SinkSaveMethod</w:t>
+      </w:r>
+      <w:proofErr w:type="spellEnd"/>
     </w:p>
     <w:p>
       <w:pPr>
@@ -6580,9 +7390,11 @@
             <w:tcW w:w="1522" w:type="dxa"/>
           </w:tcPr>
           <w:p>
+            <w:proofErr w:type="spellStart"/>
             <w:r>
               <w:t>flowName</w:t>
             </w:r>
+            <w:proofErr w:type="spellEnd"/>
           </w:p>
         </w:tc>
         <w:tc>
@@ -6603,9 +7415,11 @@
             <w:r>
               <w:t>“</w:t>
             </w:r>
+            <w:proofErr w:type="spellStart"/>
             <w:r>
               <w:t>NIDAQFlow</w:t>
             </w:r>
+            <w:proofErr w:type="spellEnd"/>
             <w:r>
               <w:t>”</w:t>
             </w:r>
@@ -6628,9 +7442,11 @@
             <w:tcW w:w="1522" w:type="dxa"/>
           </w:tcPr>
           <w:p>
+            <w:proofErr w:type="spellStart"/>
             <w:r>
               <w:t>flowType</w:t>
             </w:r>
+            <w:proofErr w:type="spellEnd"/>
           </w:p>
         </w:tc>
         <w:tc>
@@ -6651,9 +7467,11 @@
             <w:r>
               <w:t>“</w:t>
             </w:r>
+            <w:proofErr w:type="spellStart"/>
             <w:r>
               <w:t>NIDAQBuffer_to_SignalBufferFlow</w:t>
             </w:r>
+            <w:proofErr w:type="spellEnd"/>
             <w:r>
               <w:t>”</w:t>
             </w:r>
@@ -6676,9 +7494,11 @@
             <w:tcW w:w="1522" w:type="dxa"/>
           </w:tcPr>
           <w:p>
+            <w:proofErr w:type="spellStart"/>
             <w:r>
               <w:t>flowCfg</w:t>
             </w:r>
+            <w:proofErr w:type="spellEnd"/>
           </w:p>
         </w:tc>
         <w:tc>
@@ -6699,11 +7519,16 @@
             <w:r>
               <w:t>“</w:t>
             </w:r>
+            <w:proofErr w:type="spellStart"/>
             <w:r>
               <w:t>NIDAQFlowConfig</w:t>
             </w:r>
             <w:r>
-              <w:t>.cfg”</w:t>
+              <w:t>.cfg</w:t>
+            </w:r>
+            <w:proofErr w:type="spellEnd"/>
+            <w:r>
+              <w:t>”</w:t>
             </w:r>
           </w:p>
         </w:tc>
@@ -6724,9 +7549,11 @@
             <w:tcW w:w="1522" w:type="dxa"/>
           </w:tcPr>
           <w:p>
+            <w:proofErr w:type="spellStart"/>
             <w:r>
               <w:t>inputNames</w:t>
             </w:r>
+            <w:proofErr w:type="spellEnd"/>
           </w:p>
         </w:tc>
         <w:tc>
@@ -6740,8 +7567,13 @@
             <w:r>
               <w:t xml:space="preserve">the </w:t>
             </w:r>
-            <w:r>
-              <w:t xml:space="preserve">NIDAQSourceMethod </w:t>
+            <w:proofErr w:type="spellStart"/>
+            <w:r>
+              <w:t>NIDAQSourceMethod</w:t>
+            </w:r>
+            <w:proofErr w:type="spellEnd"/>
+            <w:r>
+              <w:t xml:space="preserve"> </w:t>
             </w:r>
             <w:r>
               <w:t>source</w:t>
@@ -6792,17 +7624,35 @@
       <w:pPr>
         <w:pStyle w:val="Heading4"/>
       </w:pPr>
+      <w:proofErr w:type="spellStart"/>
       <w:r>
         <w:lastRenderedPageBreak/>
         <w:t>EventMarkerFlow</w:t>
       </w:r>
+      <w:proofErr w:type="spellEnd"/>
     </w:p>
     <w:p>
       <w:r>
         <w:t xml:space="preserve">This method will </w:t>
       </w:r>
       <w:r>
-        <w:t>allow the marking of events on another image or trace. Based on specified event keys, event marker data will be stored. Currently event markers can only be single digit numbers. EventMarkerFlows will not have a display component within the Akka stream, but feedback text</w:t>
+        <w:t xml:space="preserve">allow the marking of events on another image or trace. Based on specified event keys, event marker data will be stored. Currently event markers can only be single digit numbers. </w:t>
+      </w:r>
+      <w:proofErr w:type="spellStart"/>
+      <w:r>
+        <w:t>EventMarkerFlows</w:t>
+      </w:r>
+      <w:proofErr w:type="spellEnd"/>
+      <w:r>
+        <w:t xml:space="preserve"> will not have a display component within the </w:t>
+      </w:r>
+      <w:proofErr w:type="spellStart"/>
+      <w:r>
+        <w:t>Akka</w:t>
+      </w:r>
+      <w:proofErr w:type="spellEnd"/>
+      <w:r>
+        <w:t xml:space="preserve"> stream, but feedback text</w:t>
       </w:r>
       <w:r>
         <w:t xml:space="preserve"> in the UI</w:t>
@@ -6818,14 +7668,37 @@
       <w:r>
         <w:t xml:space="preserve">Input can come from: </w:t>
       </w:r>
-      <w:r>
-        <w:t>MMCameraSource, ImageSplitterFlow, ROIFlowMethod</w:t>
-      </w:r>
-    </w:p>
-    <w:p>
-      <w:r>
-        <w:t>Output can go to: SinkSaveMethod</w:t>
-      </w:r>
+      <w:proofErr w:type="spellStart"/>
+      <w:r>
+        <w:t>MMCameraSource</w:t>
+      </w:r>
+      <w:proofErr w:type="spellEnd"/>
+      <w:r>
+        <w:t xml:space="preserve">, </w:t>
+      </w:r>
+      <w:proofErr w:type="spellStart"/>
+      <w:r>
+        <w:t>ImageSplitterFlow</w:t>
+      </w:r>
+      <w:proofErr w:type="spellEnd"/>
+      <w:r>
+        <w:t xml:space="preserve">, </w:t>
+      </w:r>
+      <w:proofErr w:type="spellStart"/>
+      <w:r>
+        <w:t>ROIFlowMethod</w:t>
+      </w:r>
+      <w:proofErr w:type="spellEnd"/>
+    </w:p>
+    <w:p>
+      <w:r>
+        <w:t xml:space="preserve">Output can go to: </w:t>
+      </w:r>
+      <w:proofErr w:type="spellStart"/>
+      <w:r>
+        <w:t>SinkSaveMethod</w:t>
+      </w:r>
+      <w:proofErr w:type="spellEnd"/>
     </w:p>
     <w:p>
       <w:pPr>
@@ -6900,9 +7773,11 @@
             <w:tcW w:w="1930" w:type="dxa"/>
           </w:tcPr>
           <w:p>
+            <w:proofErr w:type="spellStart"/>
             <w:r>
               <w:t>flowName</w:t>
             </w:r>
+            <w:proofErr w:type="spellEnd"/>
           </w:p>
         </w:tc>
         <w:tc>
@@ -6923,9 +7798,11 @@
             <w:r>
               <w:t>“</w:t>
             </w:r>
+            <w:proofErr w:type="spellStart"/>
             <w:r>
               <w:t>lowResCamMarkerFlow</w:t>
             </w:r>
+            <w:proofErr w:type="spellEnd"/>
             <w:r>
               <w:t>”</w:t>
             </w:r>
@@ -6948,9 +7825,11 @@
             <w:tcW w:w="1930" w:type="dxa"/>
           </w:tcPr>
           <w:p>
+            <w:proofErr w:type="spellStart"/>
             <w:r>
               <w:t>flowType</w:t>
             </w:r>
+            <w:proofErr w:type="spellEnd"/>
           </w:p>
         </w:tc>
         <w:tc>
@@ -6971,9 +7850,11 @@
             <w:r>
               <w:t>“</w:t>
             </w:r>
+            <w:proofErr w:type="spellStart"/>
             <w:r>
               <w:t>EventMarkerFlow</w:t>
             </w:r>
+            <w:proofErr w:type="spellEnd"/>
             <w:r>
               <w:t>”</w:t>
             </w:r>
@@ -6996,9 +7877,11 @@
             <w:tcW w:w="1930" w:type="dxa"/>
           </w:tcPr>
           <w:p>
+            <w:proofErr w:type="spellStart"/>
             <w:r>
               <w:t>inputNames</w:t>
             </w:r>
+            <w:proofErr w:type="spellEnd"/>
           </w:p>
         </w:tc>
         <w:tc>
@@ -7010,7 +7893,15 @@
               <w:t xml:space="preserve">The name of </w:t>
             </w:r>
             <w:r>
-              <w:t xml:space="preserve">the NIDAQSourceMethod </w:t>
+              <w:t xml:space="preserve">the </w:t>
+            </w:r>
+            <w:proofErr w:type="spellStart"/>
+            <w:r>
+              <w:t>NIDAQSourceMethod</w:t>
+            </w:r>
+            <w:proofErr w:type="spellEnd"/>
+            <w:r>
+              <w:t xml:space="preserve"> </w:t>
             </w:r>
             <w:r>
               <w:t>source</w:t>
@@ -7050,9 +7941,11 @@
             <w:tcW w:w="1930" w:type="dxa"/>
           </w:tcPr>
           <w:p>
+            <w:proofErr w:type="spellStart"/>
             <w:r>
               <w:t>eventKeys</w:t>
             </w:r>
+            <w:proofErr w:type="spellEnd"/>
           </w:p>
         </w:tc>
         <w:tc>
@@ -7108,9 +8001,11 @@
             <w:tcW w:w="1930" w:type="dxa"/>
           </w:tcPr>
           <w:p>
+            <w:proofErr w:type="spellStart"/>
             <w:r>
               <w:t>associatedSaveSink</w:t>
             </w:r>
+            <w:proofErr w:type="spellEnd"/>
           </w:p>
         </w:tc>
         <w:tc>
@@ -7134,8 +8029,29 @@
               <w:t>.</w:t>
             </w:r>
             <w:r>
-              <w:t xml:space="preserve"> The assocatedSaveSink must be a sink with a SinkSaveMethod sinkType</w:t>
-            </w:r>
+              <w:t xml:space="preserve"> The </w:t>
+            </w:r>
+            <w:proofErr w:type="spellStart"/>
+            <w:r>
+              <w:t>assocatedSaveSink</w:t>
+            </w:r>
+            <w:proofErr w:type="spellEnd"/>
+            <w:r>
+              <w:t xml:space="preserve"> must be a sink with a </w:t>
+            </w:r>
+            <w:proofErr w:type="spellStart"/>
+            <w:r>
+              <w:t>SinkSaveMethod</w:t>
+            </w:r>
+            <w:proofErr w:type="spellEnd"/>
+            <w:r>
+              <w:t xml:space="preserve"> </w:t>
+            </w:r>
+            <w:proofErr w:type="spellStart"/>
+            <w:r>
+              <w:t>sinkType</w:t>
+            </w:r>
+            <w:proofErr w:type="spellEnd"/>
             <w:r>
               <w:t>.</w:t>
             </w:r>
@@ -7147,7 +8063,15 @@
           </w:tcPr>
           <w:p>
             <w:r>
-              <w:t>“lowResImageSave”</w:t>
+              <w:t>“</w:t>
+            </w:r>
+            <w:proofErr w:type="spellStart"/>
+            <w:r>
+              <w:t>lowResImageSave</w:t>
+            </w:r>
+            <w:proofErr w:type="spellEnd"/>
+            <w:r>
+              <w:t>”</w:t>
             </w:r>
           </w:p>
         </w:tc>
@@ -7187,22 +8111,61 @@
       <w:pPr>
         <w:pStyle w:val="Heading5"/>
       </w:pPr>
+      <w:proofErr w:type="spellStart"/>
       <w:r>
         <w:t>HistogramSink</w:t>
       </w:r>
-    </w:p>
-    <w:p>
-      <w:r>
-        <w:t xml:space="preserve">The HistogramSink will plot and show the histogram(s) calculated in the HistogramFlow. The HistogramSink will plot one histogram for each different image feed </w:t>
-      </w:r>
-      <w:r>
-        <w:t>processed in the HistogramFlow.</w:t>
-      </w:r>
-    </w:p>
-    <w:p>
-      <w:r>
-        <w:t>Input can come from: HistogramFlow</w:t>
-      </w:r>
+      <w:proofErr w:type="spellEnd"/>
+    </w:p>
+    <w:p>
+      <w:r>
+        <w:t xml:space="preserve">The </w:t>
+      </w:r>
+      <w:proofErr w:type="spellStart"/>
+      <w:r>
+        <w:t>HistogramSink</w:t>
+      </w:r>
+      <w:proofErr w:type="spellEnd"/>
+      <w:r>
+        <w:t xml:space="preserve"> will plot and show the histogram(s) calculated in the </w:t>
+      </w:r>
+      <w:proofErr w:type="spellStart"/>
+      <w:r>
+        <w:t>HistogramFlow</w:t>
+      </w:r>
+      <w:proofErr w:type="spellEnd"/>
+      <w:r>
+        <w:t xml:space="preserve">. The </w:t>
+      </w:r>
+      <w:proofErr w:type="spellStart"/>
+      <w:r>
+        <w:t>HistogramSink</w:t>
+      </w:r>
+      <w:proofErr w:type="spellEnd"/>
+      <w:r>
+        <w:t xml:space="preserve"> will plot one histogram for each different image feed </w:t>
+      </w:r>
+      <w:r>
+        <w:t xml:space="preserve">processed in the </w:t>
+      </w:r>
+      <w:proofErr w:type="spellStart"/>
+      <w:r>
+        <w:t>HistogramFlow</w:t>
+      </w:r>
+      <w:proofErr w:type="spellEnd"/>
+      <w:r>
+        <w:t>.</w:t>
+      </w:r>
+    </w:p>
+    <w:p>
+      <w:r>
+        <w:t xml:space="preserve">Input can come from: </w:t>
+      </w:r>
+      <w:proofErr w:type="spellStart"/>
+      <w:r>
+        <w:t>HistogramFlow</w:t>
+      </w:r>
+      <w:proofErr w:type="spellEnd"/>
     </w:p>
     <w:p>
       <w:pPr>
@@ -7277,9 +8240,11 @@
             <w:tcW w:w="1930" w:type="dxa"/>
           </w:tcPr>
           <w:p>
+            <w:proofErr w:type="spellStart"/>
             <w:r>
               <w:t>sinkName</w:t>
             </w:r>
+            <w:proofErr w:type="spellEnd"/>
           </w:p>
         </w:tc>
         <w:tc>
@@ -7300,9 +8265,11 @@
             <w:r>
               <w:t>“</w:t>
             </w:r>
+            <w:proofErr w:type="spellStart"/>
             <w:r>
               <w:t>histogramSink</w:t>
             </w:r>
+            <w:proofErr w:type="spellEnd"/>
             <w:r>
               <w:t>”</w:t>
             </w:r>
@@ -7325,9 +8292,11 @@
             <w:tcW w:w="1930" w:type="dxa"/>
           </w:tcPr>
           <w:p>
+            <w:proofErr w:type="spellStart"/>
             <w:r>
               <w:t>sinkType</w:t>
             </w:r>
+            <w:proofErr w:type="spellEnd"/>
           </w:p>
         </w:tc>
         <w:tc>
@@ -7357,9 +8326,11 @@
             <w:r>
               <w:t>“</w:t>
             </w:r>
+            <w:proofErr w:type="spellStart"/>
             <w:r>
               <w:t>HistogramSink</w:t>
             </w:r>
+            <w:proofErr w:type="spellEnd"/>
             <w:r>
               <w:t>”</w:t>
             </w:r>
@@ -7382,9 +8353,11 @@
             <w:tcW w:w="1930" w:type="dxa"/>
           </w:tcPr>
           <w:p>
+            <w:proofErr w:type="spellStart"/>
             <w:r>
               <w:t>inputNames</w:t>
             </w:r>
+            <w:proofErr w:type="spellEnd"/>
           </w:p>
         </w:tc>
         <w:tc>
@@ -7398,9 +8371,11 @@
             <w:r>
               <w:t xml:space="preserve">the </w:t>
             </w:r>
+            <w:proofErr w:type="spellStart"/>
             <w:r>
               <w:t>HistogramFlow</w:t>
             </w:r>
+            <w:proofErr w:type="spellEnd"/>
             <w:r>
               <w:t xml:space="preserve"> </w:t>
             </w:r>
@@ -7429,9 +8404,11 @@
             <w:r>
               <w:t>“</w:t>
             </w:r>
+            <w:proofErr w:type="spellStart"/>
             <w:r>
               <w:t>histogramFlow</w:t>
             </w:r>
+            <w:proofErr w:type="spellEnd"/>
             <w:r>
               <w:t>”</w:t>
             </w:r>
@@ -7459,14 +8436,24 @@
       <w:pPr>
         <w:pStyle w:val="Heading5"/>
       </w:pPr>
+      <w:proofErr w:type="spellStart"/>
       <w:r>
         <w:lastRenderedPageBreak/>
         <w:t>SinkSaveMethod</w:t>
       </w:r>
-    </w:p>
-    <w:p>
-      <w:r>
-        <w:t>The SinkSaveMethod is the main type of sink method used to save data to the h5 file.</w:t>
+      <w:proofErr w:type="spellEnd"/>
+    </w:p>
+    <w:p>
+      <w:r>
+        <w:t xml:space="preserve">The </w:t>
+      </w:r>
+      <w:proofErr w:type="spellStart"/>
+      <w:r>
+        <w:t>SinkSaveMethod</w:t>
+      </w:r>
+      <w:proofErr w:type="spellEnd"/>
+      <w:r>
+        <w:t xml:space="preserve"> is the main type of sink method used to save data to the h5 file.</w:t>
       </w:r>
       <w:r>
         <w:t xml:space="preserve"> It will accept data from only 1 source or flow.</w:t>
@@ -7477,8 +8464,45 @@
     </w:p>
     <w:p>
       <w:r>
-        <w:t>Input can come from: MMCameraSource, ImageSplitterFlow, ROIFlowMethod, EventMarkerFlow, NIDAQBuffer_to_SignalBufferFlow</w:t>
-      </w:r>
+        <w:t xml:space="preserve">Input can come from: </w:t>
+      </w:r>
+      <w:proofErr w:type="spellStart"/>
+      <w:r>
+        <w:t>MMCameraSource</w:t>
+      </w:r>
+      <w:proofErr w:type="spellEnd"/>
+      <w:r>
+        <w:t xml:space="preserve">, </w:t>
+      </w:r>
+      <w:proofErr w:type="spellStart"/>
+      <w:r>
+        <w:t>ImageSplitterFlow</w:t>
+      </w:r>
+      <w:proofErr w:type="spellEnd"/>
+      <w:r>
+        <w:t xml:space="preserve">, </w:t>
+      </w:r>
+      <w:proofErr w:type="spellStart"/>
+      <w:r>
+        <w:t>ROIFlowMethod</w:t>
+      </w:r>
+      <w:proofErr w:type="spellEnd"/>
+      <w:r>
+        <w:t xml:space="preserve">, </w:t>
+      </w:r>
+      <w:proofErr w:type="spellStart"/>
+      <w:r>
+        <w:t>EventMarkerFlow</w:t>
+      </w:r>
+      <w:proofErr w:type="spellEnd"/>
+      <w:r>
+        <w:t xml:space="preserve">, </w:t>
+      </w:r>
+      <w:proofErr w:type="spellStart"/>
+      <w:r>
+        <w:t>NIDAQBuffer_to_SignalBufferFlow</w:t>
+      </w:r>
+      <w:proofErr w:type="spellEnd"/>
     </w:p>
     <w:p>
       <w:pPr>
@@ -7553,9 +8577,11 @@
             <w:tcW w:w="1930" w:type="dxa"/>
           </w:tcPr>
           <w:p>
+            <w:proofErr w:type="spellStart"/>
             <w:r>
               <w:t>sinkName</w:t>
             </w:r>
+            <w:proofErr w:type="spellEnd"/>
           </w:p>
         </w:tc>
         <w:tc>
@@ -7574,7 +8600,15 @@
           </w:tcPr>
           <w:p>
             <w:r>
-              <w:t>“lowResCamSave”</w:t>
+              <w:t>“</w:t>
+            </w:r>
+            <w:proofErr w:type="spellStart"/>
+            <w:r>
+              <w:t>lowResCamSave</w:t>
+            </w:r>
+            <w:proofErr w:type="spellEnd"/>
+            <w:r>
+              <w:t>”</w:t>
             </w:r>
           </w:p>
         </w:tc>
@@ -7595,9 +8629,11 @@
             <w:tcW w:w="1930" w:type="dxa"/>
           </w:tcPr>
           <w:p>
+            <w:proofErr w:type="spellStart"/>
             <w:r>
               <w:t>sinkType</w:t>
             </w:r>
+            <w:proofErr w:type="spellEnd"/>
           </w:p>
         </w:tc>
         <w:tc>
@@ -7625,7 +8661,15 @@
           </w:tcPr>
           <w:p>
             <w:r>
-              <w:t>“SinkSaveMethod”</w:t>
+              <w:t>“</w:t>
+            </w:r>
+            <w:proofErr w:type="spellStart"/>
+            <w:r>
+              <w:t>SinkSaveMethod</w:t>
+            </w:r>
+            <w:proofErr w:type="spellEnd"/>
+            <w:r>
+              <w:t>”</w:t>
             </w:r>
           </w:p>
         </w:tc>
@@ -7646,9 +8690,11 @@
             <w:tcW w:w="1930" w:type="dxa"/>
           </w:tcPr>
           <w:p>
+            <w:proofErr w:type="spellStart"/>
             <w:r>
               <w:t>inputNames</w:t>
             </w:r>
+            <w:proofErr w:type="spellEnd"/>
           </w:p>
         </w:tc>
         <w:tc>
@@ -7690,9 +8736,11 @@
             <w:r>
               <w:t>“</w:t>
             </w:r>
+            <w:proofErr w:type="spellStart"/>
             <w:r>
               <w:t>lowResCam</w:t>
             </w:r>
+            <w:proofErr w:type="spellEnd"/>
             <w:r>
               <w:t>”</w:t>
             </w:r>
@@ -7719,23 +8767,54 @@
       <w:pPr>
         <w:pStyle w:val="Heading5"/>
       </w:pPr>
+      <w:proofErr w:type="spellStart"/>
       <w:r>
         <w:lastRenderedPageBreak/>
         <w:t>SinkImageJDisplayMethod</w:t>
       </w:r>
-    </w:p>
-    <w:p>
-      <w:r>
-        <w:t>The SinkImageJDisplayMethod is the main type of sink method used to display image data. It will accept data from only 1 source or flow that produces image data.</w:t>
-      </w:r>
-      <w:r>
-        <w:t xml:space="preserve"> The SinkImageJDisplayMethod will create an ImageJ dataset with the incoming image data and then create an ImageJ image display with it. The image display will always be a stack with only 1 image that is constantly updated.</w:t>
-      </w:r>
-    </w:p>
-    <w:p>
-      <w:r>
-        <w:t>Input can come from: MMCameraSource, ImageSplitterFlow</w:t>
-      </w:r>
+      <w:proofErr w:type="spellEnd"/>
+    </w:p>
+    <w:p>
+      <w:r>
+        <w:t xml:space="preserve">The </w:t>
+      </w:r>
+      <w:proofErr w:type="spellStart"/>
+      <w:r>
+        <w:t>SinkImageJDisplayMethod</w:t>
+      </w:r>
+      <w:proofErr w:type="spellEnd"/>
+      <w:r>
+        <w:t xml:space="preserve"> is the main type of sink method used to display image data. It will accept data from only 1 source or flow that produces image data.</w:t>
+      </w:r>
+      <w:r>
+        <w:t xml:space="preserve"> The </w:t>
+      </w:r>
+      <w:proofErr w:type="spellStart"/>
+      <w:r>
+        <w:t>SinkImageJDisplayMethod</w:t>
+      </w:r>
+      <w:proofErr w:type="spellEnd"/>
+      <w:r>
+        <w:t xml:space="preserve"> will create an ImageJ dataset with the incoming image data and then create an ImageJ image display with it. The image display will always be a stack with only 1 image that is constantly updated.</w:t>
+      </w:r>
+    </w:p>
+    <w:p>
+      <w:r>
+        <w:t xml:space="preserve">Input can come from: </w:t>
+      </w:r>
+      <w:proofErr w:type="spellStart"/>
+      <w:r>
+        <w:t>MMCameraSource</w:t>
+      </w:r>
+      <w:proofErr w:type="spellEnd"/>
+      <w:r>
+        <w:t xml:space="preserve">, </w:t>
+      </w:r>
+      <w:proofErr w:type="spellStart"/>
+      <w:r>
+        <w:t>ImageSplitterFlow</w:t>
+      </w:r>
+      <w:proofErr w:type="spellEnd"/>
     </w:p>
     <w:p>
       <w:pPr>
@@ -7810,9 +8889,11 @@
             <w:tcW w:w="1930" w:type="dxa"/>
           </w:tcPr>
           <w:p>
+            <w:proofErr w:type="spellStart"/>
             <w:r>
               <w:t>sinkName</w:t>
             </w:r>
+            <w:proofErr w:type="spellEnd"/>
           </w:p>
         </w:tc>
         <w:tc>
@@ -7833,9 +8914,11 @@
             <w:r>
               <w:t>“</w:t>
             </w:r>
+            <w:proofErr w:type="spellStart"/>
             <w:r>
               <w:t>lowResCamDisplay</w:t>
             </w:r>
+            <w:proofErr w:type="spellEnd"/>
             <w:r>
               <w:t>”</w:t>
             </w:r>
@@ -7858,9 +8941,11 @@
             <w:tcW w:w="1930" w:type="dxa"/>
           </w:tcPr>
           <w:p>
+            <w:proofErr w:type="spellStart"/>
             <w:r>
               <w:t>sinkType</w:t>
             </w:r>
+            <w:proofErr w:type="spellEnd"/>
           </w:p>
         </w:tc>
         <w:tc>
@@ -7879,7 +8964,15 @@
           </w:tcPr>
           <w:p>
             <w:r>
-              <w:t>“SinkSaveMethod”</w:t>
+              <w:t>“</w:t>
+            </w:r>
+            <w:proofErr w:type="spellStart"/>
+            <w:r>
+              <w:t>SinkSaveMethod</w:t>
+            </w:r>
+            <w:proofErr w:type="spellEnd"/>
+            <w:r>
+              <w:t>”</w:t>
             </w:r>
           </w:p>
         </w:tc>
@@ -7900,9 +8993,11 @@
             <w:tcW w:w="1930" w:type="dxa"/>
           </w:tcPr>
           <w:p>
+            <w:proofErr w:type="spellStart"/>
             <w:r>
               <w:t>sinkCfg</w:t>
             </w:r>
+            <w:proofErr w:type="spellEnd"/>
           </w:p>
         </w:tc>
         <w:tc>
@@ -7921,7 +9016,15 @@
           </w:tcPr>
           <w:p>
             <w:r>
-              <w:t>“lowResCamSink.cfg”</w:t>
+              <w:t>“</w:t>
+            </w:r>
+            <w:proofErr w:type="spellStart"/>
+            <w:r>
+              <w:t>lowResCamSink.cfg</w:t>
+            </w:r>
+            <w:proofErr w:type="spellEnd"/>
+            <w:r>
+              <w:t>”</w:t>
             </w:r>
           </w:p>
         </w:tc>
@@ -7942,9 +9045,11 @@
             <w:tcW w:w="1930" w:type="dxa"/>
           </w:tcPr>
           <w:p>
+            <w:proofErr w:type="spellStart"/>
             <w:r>
               <w:t>inputNames</w:t>
             </w:r>
+            <w:proofErr w:type="spellEnd"/>
           </w:p>
         </w:tc>
         <w:tc>
@@ -7978,7 +9083,15 @@
           </w:tcPr>
           <w:p>
             <w:r>
-              <w:t>“lowResCam”</w:t>
+              <w:t>“</w:t>
+            </w:r>
+            <w:proofErr w:type="spellStart"/>
+            <w:r>
+              <w:t>lowResCam</w:t>
+            </w:r>
+            <w:proofErr w:type="spellEnd"/>
+            <w:r>
+              <w:t>”</w:t>
             </w:r>
           </w:p>
         </w:tc>
@@ -8195,9 +9308,11 @@
             <w:tcW w:w="1838" w:type="dxa"/>
           </w:tcPr>
           <w:p>
+            <w:proofErr w:type="spellStart"/>
             <w:r>
               <w:t>pixelType</w:t>
             </w:r>
+            <w:proofErr w:type="spellEnd"/>
           </w:p>
         </w:tc>
         <w:tc>
@@ -8206,7 +9321,23 @@
           </w:tcPr>
           <w:p>
             <w:r>
-              <w:t>The pixel type to describe the bytes per pixel. Must be the same as the pixelType in MMCameraSource. Can either be “Byte” (bit depth=8), “Short” (bit depth=16), or “Float” (bit depth=32)</w:t>
+              <w:t xml:space="preserve">The pixel type to describe the bytes per pixel. Must be the same as the </w:t>
+            </w:r>
+            <w:proofErr w:type="spellStart"/>
+            <w:r>
+              <w:t>pixelType</w:t>
+            </w:r>
+            <w:proofErr w:type="spellEnd"/>
+            <w:r>
+              <w:t xml:space="preserve"> in </w:t>
+            </w:r>
+            <w:proofErr w:type="spellStart"/>
+            <w:r>
+              <w:t>MMCameraSource</w:t>
+            </w:r>
+            <w:proofErr w:type="spellEnd"/>
+            <w:r>
+              <w:t>. Can either be “Byte” (bit depth=8), “Short” (bit depth=16), or “Float” (bit depth=32)</w:t>
             </w:r>
           </w:p>
         </w:tc>
@@ -8237,9 +9368,11 @@
             <w:tcW w:w="1838" w:type="dxa"/>
           </w:tcPr>
           <w:p>
+            <w:proofErr w:type="spellStart"/>
             <w:r>
               <w:t>numChannels</w:t>
             </w:r>
+            <w:proofErr w:type="spellEnd"/>
           </w:p>
         </w:tc>
         <w:tc>
@@ -8279,9 +9412,11 @@
             <w:tcW w:w="1838" w:type="dxa"/>
           </w:tcPr>
           <w:p>
+            <w:proofErr w:type="spellStart"/>
             <w:r>
               <w:t>previewInterval</w:t>
             </w:r>
+            <w:proofErr w:type="spellEnd"/>
           </w:p>
         </w:tc>
         <w:tc>
@@ -8321,9 +9456,11 @@
             <w:tcW w:w="1838" w:type="dxa"/>
           </w:tcPr>
           <w:p>
+            <w:proofErr w:type="spellStart"/>
             <w:r>
               <w:t>lut</w:t>
             </w:r>
+            <w:proofErr w:type="spellEnd"/>
           </w:p>
         </w:tc>
         <w:tc>
@@ -8335,7 +9472,15 @@
               <w:t xml:space="preserve">The name of the look up table. </w:t>
             </w:r>
             <w:r>
-              <w:t xml:space="preserve">Must be present in /luts/ folder in main STRÏMM folder. </w:t>
+              <w:t>Must be present in /</w:t>
+            </w:r>
+            <w:proofErr w:type="spellStart"/>
+            <w:r>
+              <w:t>luts</w:t>
+            </w:r>
+            <w:proofErr w:type="spellEnd"/>
+            <w:r>
+              <w:t xml:space="preserve">/ folder in main STRÏMM folder. </w:t>
             </w:r>
             <w:r>
               <w:t>Can be empty if no look up table needed.</w:t>
@@ -8347,9 +9492,11 @@
             <w:tcW w:w="1417" w:type="dxa"/>
           </w:tcPr>
           <w:p>
+            <w:proofErr w:type="spellStart"/>
             <w:r>
               <w:t>glow.lut</w:t>
             </w:r>
+            <w:proofErr w:type="spellEnd"/>
           </w:p>
         </w:tc>
         <w:tc>
@@ -8372,9 +9519,11 @@
             <w:tcW w:w="1838" w:type="dxa"/>
           </w:tcPr>
           <w:p>
+            <w:proofErr w:type="spellStart"/>
             <w:r>
               <w:t>roiSz</w:t>
             </w:r>
+            <w:proofErr w:type="spellEnd"/>
           </w:p>
         </w:tc>
         <w:tc>
@@ -8429,8 +9578,21 @@
             </w:r>
             <w:r>
               <w:lastRenderedPageBreak/>
-              <w:t>true to use “autostretch” function on HistogramSink</w:t>
-            </w:r>
+              <w:t>true to use “</w:t>
+            </w:r>
+            <w:proofErr w:type="spellStart"/>
+            <w:r>
+              <w:t>autostretch</w:t>
+            </w:r>
+            <w:proofErr w:type="spellEnd"/>
+            <w:r>
+              <w:t xml:space="preserve">” function on </w:t>
+            </w:r>
+            <w:proofErr w:type="spellStart"/>
+            <w:r>
+              <w:t>HistogramSink</w:t>
+            </w:r>
+            <w:proofErr w:type="spellEnd"/>
           </w:p>
         </w:tc>
         <w:tc>
@@ -8929,7 +10091,7 @@
                     <pic:cNvPicPr/>
                   </pic:nvPicPr>
                   <pic:blipFill>
-                    <a:blip r:embed="rId26"/>
+                    <a:blip r:embed="rId27"/>
                     <a:stretch>
                       <a:fillRect/>
                     </a:stretch>
@@ -8992,7 +10154,7 @@
       <w:r>
         <w:t xml:space="preserve"> section of the GitHub repository: </w:t>
       </w:r>
-      <w:hyperlink r:id="rId27" w:history="1">
+      <w:hyperlink r:id="rId28" w:history="1">
         <w:r>
           <w:rPr>
             <w:rStyle w:val="Hyperlink"/>
@@ -9023,7 +10185,7 @@
       <w:r>
         <w:t xml:space="preserve">This issue is detailed here: </w:t>
       </w:r>
-      <w:hyperlink r:id="rId28" w:history="1">
+      <w:hyperlink r:id="rId29" w:history="1">
         <w:r>
           <w:rPr>
             <w:rStyle w:val="Hyperlink"/>
@@ -9045,7 +10207,15 @@
     </w:p>
     <w:p>
       <w:r>
-        <w:t>When running an acquisition with a NIDAQSourceMethod source, when stopping the acquisition, the following error message appears:</w:t>
+        <w:t xml:space="preserve">When running an acquisition with a </w:t>
+      </w:r>
+      <w:proofErr w:type="spellStart"/>
+      <w:r>
+        <w:t>NIDAQSourceMethod</w:t>
+      </w:r>
+      <w:proofErr w:type="spellEnd"/>
+      <w:r>
+        <w:t xml:space="preserve"> source, when stopping the acquisition, the following error message appears:</w:t>
       </w:r>
     </w:p>
     <w:p>
@@ -9069,7 +10239,7 @@
                     <pic:cNvPicPr/>
                   </pic:nvPicPr>
                   <pic:blipFill>
-                    <a:blip r:embed="rId29"/>
+                    <a:blip r:embed="rId30"/>
                     <a:stretch>
                       <a:fillRect/>
                     </a:stretch>
@@ -9099,7 +10269,7 @@
       <w:r>
         <w:t xml:space="preserve">This issue is detailed here: </w:t>
       </w:r>
-      <w:hyperlink r:id="rId30" w:history="1">
+      <w:hyperlink r:id="rId31" w:history="1">
         <w:r>
           <w:rPr>
             <w:rStyle w:val="Hyperlink"/>
@@ -9128,7 +10298,7 @@
       <w:r>
         <w:t xml:space="preserve">This issue is detailed here: </w:t>
       </w:r>
-      <w:hyperlink r:id="rId31" w:history="1">
+      <w:hyperlink r:id="rId32" w:history="1">
         <w:r>
           <w:rPr>
             <w:rStyle w:val="Hyperlink"/>

</xml_diff>